<commit_message>
Analysis and manuscript revision
Changes of the pipeline requested by the reviewers. Improved clarity of Supplementary Material
</commit_message>
<xml_diff>
--- a/paper/figures_and_tables.docx
+++ b/paper/figures_and_tables.docx
@@ -40,7 +40,7 @@
       </w:pPr>
       <w:r>
         <w:rPr/>
-        <w:t>2022-07-01</w:t>
+        <w:t>2022-09-24</w:t>
       </w:r>
     </w:p>
     <w:p>
@@ -72,7 +72,7 @@
       </w:pPr>
       <w:r>
         <w:rPr/>
-        <w:t>Table 1: Baseline characteristics of the study cohort and the COVID-19 severity groups.</w:t>
+        <w:t>Table 1: Baseline characteristics, post-acute steroid therapy and rehabilitation status of the study cohort and the COVID-19 severity groups.</w:t>
       </w:r>
     </w:p>
     <w:tbl>
@@ -808,7 +808,7 @@
                 <w:szCs w:val="20"/>
                 <w:u w:val="none"/>
               </w:rPr>
-              <w:t>p = 0.043</w:t>
+              <w:t>p = 0.039</w:t>
             </w:r>
           </w:p>
         </w:tc>
@@ -1146,7 +1146,7 @@
                 <w:u w:val="none"/>
                 <w:vertAlign w:val="superscript"/>
               </w:rPr>
-              <w:t>2</w:t>
+              <w:t>b</w:t>
             </w:r>
           </w:p>
         </w:tc>
@@ -1332,7 +1332,7 @@
                 <w:szCs w:val="20"/>
                 <w:u w:val="none"/>
               </w:rPr>
-              <w:t>ns (p = 0.32)</w:t>
+              <w:t>ns (p = 0.31)</w:t>
             </w:r>
           </w:p>
         </w:tc>
@@ -1592,7 +1592,7 @@
                 <w:szCs w:val="20"/>
                 <w:u w:val="none"/>
               </w:rPr>
-              <w:t>ns (p = 0.24)</w:t>
+              <w:t>ns (p = 0.23)</w:t>
             </w:r>
           </w:p>
         </w:tc>
@@ -2080,7 +2080,7 @@
                 <w:szCs w:val="20"/>
                 <w:u w:val="none"/>
               </w:rPr>
-              <w:t>ns (p = 0.09)</w:t>
+              <w:t>ns (p = 0.087)</w:t>
             </w:r>
           </w:p>
         </w:tc>
@@ -2324,7 +2324,7 @@
                 <w:szCs w:val="20"/>
                 <w:u w:val="none"/>
               </w:rPr>
-              <w:t>ns (p = 0.19)</w:t>
+              <w:t>ns (p = 0.18)</w:t>
             </w:r>
           </w:p>
         </w:tc>
@@ -2568,7 +2568,7 @@
                 <w:szCs w:val="20"/>
                 <w:u w:val="none"/>
               </w:rPr>
-              <w:t>ns (p = 0.088)</w:t>
+              <w:t>ns (p = 0.084)</w:t>
             </w:r>
           </w:p>
         </w:tc>
@@ -2642,19 +2642,7 @@
                 <w:szCs w:val="20"/>
                 <w:u w:val="none"/>
               </w:rPr>
-              <w:t>CVD</w:t>
-            </w:r>
-            <w:r>
-              <w:rPr>
-                <w:b w:val="false"/>
-                <w:i w:val="false"/>
-                <w:color w:val="000000"/>
-                <w:sz w:val="20"/>
-                <w:szCs w:val="20"/>
-                <w:u w:val="none"/>
-                <w:vertAlign w:val="superscript"/>
-              </w:rPr>
-              <w:t>b</w:t>
+              <w:t>Cardiovascular disease</w:t>
             </w:r>
           </w:p>
         </w:tc>
@@ -2824,7 +2812,7 @@
                 <w:szCs w:val="20"/>
                 <w:u w:val="none"/>
               </w:rPr>
-              <w:t>p = 0.0027</w:t>
+              <w:t>p = 0.0025</w:t>
             </w:r>
           </w:p>
         </w:tc>
@@ -3068,7 +3056,7 @@
                 <w:szCs w:val="20"/>
                 <w:u w:val="none"/>
               </w:rPr>
-              <w:t>ns (p = 0.63)</w:t>
+              <w:t>ns (p = 0.62)</w:t>
             </w:r>
           </w:p>
         </w:tc>
@@ -3312,7 +3300,7 @@
                 <w:szCs w:val="20"/>
                 <w:u w:val="none"/>
               </w:rPr>
-              <w:t>ns (p = 0.32)</w:t>
+              <w:t>ns (p = 0.31)</w:t>
             </w:r>
           </w:p>
         </w:tc>
@@ -3556,7 +3544,7 @@
                 <w:szCs w:val="20"/>
                 <w:u w:val="none"/>
               </w:rPr>
-              <w:t>ns (p = 0.15)</w:t>
+              <w:t>ns (p = 0.13)</w:t>
             </w:r>
           </w:p>
         </w:tc>
@@ -3630,19 +3618,7 @@
                 <w:szCs w:val="20"/>
                 <w:u w:val="none"/>
               </w:rPr>
-              <w:t>CKD</w:t>
-            </w:r>
-            <w:r>
-              <w:rPr>
-                <w:b w:val="false"/>
-                <w:i w:val="false"/>
-                <w:color w:val="000000"/>
-                <w:sz w:val="20"/>
-                <w:szCs w:val="20"/>
-                <w:u w:val="none"/>
-                <w:vertAlign w:val="superscript"/>
-              </w:rPr>
-              <w:t>c</w:t>
+              <w:t>Chronic kidney disease</w:t>
             </w:r>
           </w:p>
         </w:tc>
@@ -3812,7 +3788,7 @@
                 <w:szCs w:val="20"/>
                 <w:u w:val="none"/>
               </w:rPr>
-              <w:t>ns (p = 0.19)</w:t>
+              <w:t>ns (p = 0.18)</w:t>
             </w:r>
           </w:p>
         </w:tc>
@@ -3886,19 +3862,7 @@
                 <w:szCs w:val="20"/>
                 <w:u w:val="none"/>
               </w:rPr>
-              <w:t>GID</w:t>
-            </w:r>
-            <w:r>
-              <w:rPr>
-                <w:b w:val="false"/>
-                <w:i w:val="false"/>
-                <w:color w:val="000000"/>
-                <w:sz w:val="20"/>
-                <w:szCs w:val="20"/>
-                <w:u w:val="none"/>
-                <w:vertAlign w:val="superscript"/>
-              </w:rPr>
-              <w:t>d</w:t>
+              <w:t>Gastrointestinal disease</w:t>
             </w:r>
           </w:p>
         </w:tc>
@@ -4068,7 +4032,7 @@
                 <w:szCs w:val="20"/>
                 <w:u w:val="none"/>
               </w:rPr>
-              <w:t>ns (p = 0.15)</w:t>
+              <w:t>ns (p = 0.14)</w:t>
             </w:r>
           </w:p>
         </w:tc>
@@ -4117,226 +4081,214 @@
             <w:tcW w:w="1701" w:type="dxa"/>
             <w:tcBorders>
               <w:top w:val="single" w:sz="4" w:space="0" w:color="666666"/>
-              <w:bottom w:val="single" w:sz="16" w:space="0" w:color="666666"/>
-            </w:tcBorders>
-            <w:shd w:color="auto" w:fill="FFFFFF" w:val="clear"/>
-            <w:vAlign w:val="center"/>
-          </w:tcPr>
-          <w:p>
-            <w:pPr>
-              <w:pStyle w:val="Normal"/>
-              <w:keepNext w:val="true"/>
-              <w:widowControl w:val="false"/>
-              <w:pBdr/>
-              <w:spacing w:lineRule="exact" w:line="240" w:before="100" w:after="100"/>
-              <w:ind w:left="100" w:right="100" w:hanging="0"/>
-              <w:jc w:val="left"/>
-              <w:rPr/>
-            </w:pPr>
-            <w:r>
-              <w:rPr>
-                <w:b w:val="false"/>
-                <w:i w:val="false"/>
-                <w:color w:val="000000"/>
-                <w:sz w:val="20"/>
-                <w:szCs w:val="20"/>
-                <w:u w:val="none"/>
-              </w:rPr>
-              <w:t>Rehabilitation</w:t>
-            </w:r>
-          </w:p>
-        </w:tc>
-        <w:tc>
-          <w:tcPr>
-            <w:tcW w:w="1417" w:type="dxa"/>
-            <w:tcBorders>
-              <w:top w:val="single" w:sz="4" w:space="0" w:color="666666"/>
-              <w:bottom w:val="single" w:sz="16" w:space="0" w:color="666666"/>
-            </w:tcBorders>
-            <w:shd w:color="auto" w:fill="FFFFFF" w:val="clear"/>
-            <w:vAlign w:val="center"/>
-          </w:tcPr>
-          <w:p>
-            <w:pPr>
-              <w:pStyle w:val="Normal"/>
-              <w:keepNext w:val="true"/>
-              <w:widowControl w:val="false"/>
-              <w:pBdr/>
-              <w:spacing w:lineRule="exact" w:line="240" w:before="100" w:after="100"/>
-              <w:ind w:left="100" w:right="100" w:hanging="0"/>
-              <w:jc w:val="left"/>
-              <w:rPr/>
-            </w:pPr>
-            <w:r>
-              <w:rPr>
-                <w:b w:val="false"/>
-                <w:i w:val="false"/>
-                <w:color w:val="000000"/>
-                <w:sz w:val="20"/>
-                <w:szCs w:val="20"/>
-                <w:u w:val="none"/>
-              </w:rPr>
-              <w:t>no: 68% (n = 71)</w:t>
-              <w:br/>
-              <w:t>inpatient: 25% (n = 26)</w:t>
-              <w:br/>
-              <w:t>outpatient: 6.7% (n = 7)</w:t>
-              <w:br/>
-              <w:t>n = 104</w:t>
-            </w:r>
-          </w:p>
-        </w:tc>
-        <w:tc>
-          <w:tcPr>
-            <w:tcW w:w="1417" w:type="dxa"/>
-            <w:tcBorders>
-              <w:top w:val="single" w:sz="4" w:space="0" w:color="666666"/>
-              <w:bottom w:val="single" w:sz="16" w:space="0" w:color="666666"/>
-            </w:tcBorders>
-            <w:shd w:color="auto" w:fill="FFFFFF" w:val="clear"/>
-            <w:vAlign w:val="center"/>
-          </w:tcPr>
-          <w:p>
-            <w:pPr>
-              <w:pStyle w:val="Normal"/>
-              <w:keepNext w:val="true"/>
-              <w:widowControl w:val="false"/>
-              <w:pBdr/>
-              <w:spacing w:lineRule="exact" w:line="240" w:before="100" w:after="100"/>
-              <w:ind w:left="100" w:right="100" w:hanging="0"/>
-              <w:jc w:val="left"/>
-              <w:rPr/>
-            </w:pPr>
-            <w:r>
-              <w:rPr>
-                <w:b w:val="false"/>
-                <w:i w:val="false"/>
-                <w:color w:val="000000"/>
-                <w:sz w:val="20"/>
-                <w:szCs w:val="20"/>
-                <w:u w:val="none"/>
-              </w:rPr>
-              <w:t>no: 89% (n = 24)</w:t>
-              <w:br/>
-              <w:t>inpatient: 0% (n = 0)</w:t>
-              <w:br/>
-              <w:t>outpatient: 11% (n = 3)</w:t>
-              <w:br/>
-              <w:t>n = 27</w:t>
-            </w:r>
-          </w:p>
-        </w:tc>
-        <w:tc>
-          <w:tcPr>
-            <w:tcW w:w="1417" w:type="dxa"/>
-            <w:tcBorders>
-              <w:top w:val="single" w:sz="4" w:space="0" w:color="666666"/>
-              <w:bottom w:val="single" w:sz="16" w:space="0" w:color="666666"/>
-            </w:tcBorders>
-            <w:shd w:color="auto" w:fill="FFFFFF" w:val="clear"/>
-            <w:vAlign w:val="center"/>
-          </w:tcPr>
-          <w:p>
-            <w:pPr>
-              <w:pStyle w:val="Normal"/>
-              <w:keepNext w:val="true"/>
-              <w:widowControl w:val="false"/>
-              <w:pBdr/>
-              <w:spacing w:lineRule="exact" w:line="240" w:before="100" w:after="100"/>
-              <w:ind w:left="100" w:right="100" w:hanging="0"/>
-              <w:jc w:val="left"/>
-              <w:rPr/>
-            </w:pPr>
-            <w:r>
-              <w:rPr>
-                <w:b w:val="false"/>
-                <w:i w:val="false"/>
-                <w:color w:val="000000"/>
-                <w:sz w:val="20"/>
-                <w:szCs w:val="20"/>
-                <w:u w:val="none"/>
-              </w:rPr>
-              <w:t>no: 81% (n = 43)</w:t>
-              <w:br/>
-              <w:t>inpatient: 13% (n = 7)</w:t>
-              <w:br/>
-              <w:t>outpatient: 5.7% (n = 3)</w:t>
-              <w:br/>
-              <w:t>n = 53</w:t>
-            </w:r>
-          </w:p>
-        </w:tc>
-        <w:tc>
-          <w:tcPr>
-            <w:tcW w:w="1417" w:type="dxa"/>
-            <w:tcBorders>
-              <w:top w:val="single" w:sz="4" w:space="0" w:color="666666"/>
-              <w:bottom w:val="single" w:sz="16" w:space="0" w:color="666666"/>
-            </w:tcBorders>
-            <w:shd w:color="auto" w:fill="FFFFFF" w:val="clear"/>
-            <w:vAlign w:val="center"/>
-          </w:tcPr>
-          <w:p>
-            <w:pPr>
-              <w:pStyle w:val="Normal"/>
-              <w:keepNext w:val="true"/>
-              <w:widowControl w:val="false"/>
-              <w:pBdr/>
-              <w:spacing w:lineRule="exact" w:line="240" w:before="100" w:after="100"/>
-              <w:ind w:left="100" w:right="100" w:hanging="0"/>
-              <w:jc w:val="left"/>
-              <w:rPr/>
-            </w:pPr>
-            <w:r>
-              <w:rPr>
-                <w:b w:val="false"/>
-                <w:i w:val="false"/>
-                <w:color w:val="000000"/>
-                <w:sz w:val="20"/>
-                <w:szCs w:val="20"/>
-                <w:u w:val="none"/>
-              </w:rPr>
-              <w:t>no: 17% (n = 4)</w:t>
-              <w:br/>
-              <w:t>inpatient: 79% (n = 19)</w:t>
-              <w:br/>
-              <w:t>outpatient: 4.2% (n = 1)</w:t>
-              <w:br/>
-              <w:t>n = 24</w:t>
-            </w:r>
-          </w:p>
-        </w:tc>
-        <w:tc>
-          <w:tcPr>
-            <w:tcW w:w="1417" w:type="dxa"/>
-            <w:tcBorders>
-              <w:top w:val="single" w:sz="4" w:space="0" w:color="666666"/>
-              <w:bottom w:val="single" w:sz="16" w:space="0" w:color="666666"/>
-            </w:tcBorders>
-            <w:shd w:color="auto" w:fill="FFFFFF" w:val="clear"/>
-            <w:vAlign w:val="center"/>
-          </w:tcPr>
-          <w:p>
-            <w:pPr>
-              <w:pStyle w:val="Normal"/>
-              <w:keepNext w:val="true"/>
-              <w:widowControl w:val="false"/>
-              <w:pBdr/>
-              <w:spacing w:lineRule="exact" w:line="240" w:before="100" w:after="100"/>
-              <w:ind w:left="100" w:right="100" w:hanging="0"/>
-              <w:jc w:val="left"/>
-              <w:rPr/>
-            </w:pPr>
-            <w:r>
-              <w:rPr>
-                <w:b w:val="false"/>
-                <w:i w:val="false"/>
-                <w:color w:val="000000"/>
-                <w:sz w:val="20"/>
-                <w:szCs w:val="20"/>
-                <w:u w:val="none"/>
-              </w:rPr>
-              <w:t>p &lt; 0.001</w:t>
+              <w:bottom w:val="single" w:sz="4" w:space="0" w:color="666666"/>
+            </w:tcBorders>
+            <w:shd w:color="auto" w:fill="FFFFFF" w:val="clear"/>
+            <w:vAlign w:val="center"/>
+          </w:tcPr>
+          <w:p>
+            <w:pPr>
+              <w:pStyle w:val="Normal"/>
+              <w:keepNext w:val="true"/>
+              <w:widowControl w:val="false"/>
+              <w:pBdr/>
+              <w:spacing w:lineRule="exact" w:line="240" w:before="100" w:after="100"/>
+              <w:ind w:left="100" w:right="100" w:hanging="0"/>
+              <w:jc w:val="left"/>
+              <w:rPr/>
+            </w:pPr>
+            <w:r>
+              <w:rPr>
+                <w:b w:val="false"/>
+                <w:i w:val="false"/>
+                <w:color w:val="000000"/>
+                <w:sz w:val="20"/>
+                <w:szCs w:val="20"/>
+                <w:u w:val="none"/>
+              </w:rPr>
+              <w:t>Steroid therapy</w:t>
+            </w:r>
+            <w:r>
+              <w:rPr>
+                <w:b w:val="false"/>
+                <w:i w:val="false"/>
+                <w:color w:val="000000"/>
+                <w:sz w:val="20"/>
+                <w:szCs w:val="20"/>
+                <w:u w:val="none"/>
+                <w:vertAlign w:val="superscript"/>
+              </w:rPr>
+              <w:t>c</w:t>
+            </w:r>
+          </w:p>
+        </w:tc>
+        <w:tc>
+          <w:tcPr>
+            <w:tcW w:w="1417" w:type="dxa"/>
+            <w:tcBorders>
+              <w:top w:val="single" w:sz="4" w:space="0" w:color="666666"/>
+              <w:bottom w:val="single" w:sz="4" w:space="0" w:color="666666"/>
+            </w:tcBorders>
+            <w:shd w:color="auto" w:fill="FFFFFF" w:val="clear"/>
+            <w:vAlign w:val="center"/>
+          </w:tcPr>
+          <w:p>
+            <w:pPr>
+              <w:pStyle w:val="Normal"/>
+              <w:keepNext w:val="true"/>
+              <w:widowControl w:val="false"/>
+              <w:pBdr/>
+              <w:spacing w:lineRule="exact" w:line="240" w:before="100" w:after="100"/>
+              <w:ind w:left="100" w:right="100" w:hanging="0"/>
+              <w:jc w:val="left"/>
+              <w:rPr/>
+            </w:pPr>
+            <w:r>
+              <w:rPr>
+                <w:b w:val="false"/>
+                <w:i w:val="false"/>
+                <w:color w:val="000000"/>
+                <w:sz w:val="20"/>
+                <w:szCs w:val="20"/>
+                <w:u w:val="none"/>
+              </w:rPr>
+              <w:t>19% (n = 20)</w:t>
+            </w:r>
+          </w:p>
+        </w:tc>
+        <w:tc>
+          <w:tcPr>
+            <w:tcW w:w="1417" w:type="dxa"/>
+            <w:tcBorders>
+              <w:top w:val="single" w:sz="4" w:space="0" w:color="666666"/>
+              <w:bottom w:val="single" w:sz="4" w:space="0" w:color="666666"/>
+            </w:tcBorders>
+            <w:shd w:color="auto" w:fill="FFFFFF" w:val="clear"/>
+            <w:vAlign w:val="center"/>
+          </w:tcPr>
+          <w:p>
+            <w:pPr>
+              <w:pStyle w:val="Normal"/>
+              <w:keepNext w:val="true"/>
+              <w:widowControl w:val="false"/>
+              <w:pBdr/>
+              <w:spacing w:lineRule="exact" w:line="240" w:before="100" w:after="100"/>
+              <w:ind w:left="100" w:right="100" w:hanging="0"/>
+              <w:jc w:val="left"/>
+              <w:rPr/>
+            </w:pPr>
+            <w:r>
+              <w:rPr>
+                <w:b w:val="false"/>
+                <w:i w:val="false"/>
+                <w:color w:val="000000"/>
+                <w:sz w:val="20"/>
+                <w:szCs w:val="20"/>
+                <w:u w:val="none"/>
+              </w:rPr>
+              <w:t>3.7% (n = 1)</w:t>
+            </w:r>
+          </w:p>
+        </w:tc>
+        <w:tc>
+          <w:tcPr>
+            <w:tcW w:w="1417" w:type="dxa"/>
+            <w:tcBorders>
+              <w:top w:val="single" w:sz="4" w:space="0" w:color="666666"/>
+              <w:bottom w:val="single" w:sz="4" w:space="0" w:color="666666"/>
+            </w:tcBorders>
+            <w:shd w:color="auto" w:fill="FFFFFF" w:val="clear"/>
+            <w:vAlign w:val="center"/>
+          </w:tcPr>
+          <w:p>
+            <w:pPr>
+              <w:pStyle w:val="Normal"/>
+              <w:keepNext w:val="true"/>
+              <w:widowControl w:val="false"/>
+              <w:pBdr/>
+              <w:spacing w:lineRule="exact" w:line="240" w:before="100" w:after="100"/>
+              <w:ind w:left="100" w:right="100" w:hanging="0"/>
+              <w:jc w:val="left"/>
+              <w:rPr/>
+            </w:pPr>
+            <w:r>
+              <w:rPr>
+                <w:b w:val="false"/>
+                <w:i w:val="false"/>
+                <w:color w:val="000000"/>
+                <w:sz w:val="20"/>
+                <w:szCs w:val="20"/>
+                <w:u w:val="none"/>
+              </w:rPr>
+              <w:t>16% (n = 9)</w:t>
+            </w:r>
+          </w:p>
+        </w:tc>
+        <w:tc>
+          <w:tcPr>
+            <w:tcW w:w="1417" w:type="dxa"/>
+            <w:tcBorders>
+              <w:top w:val="single" w:sz="4" w:space="0" w:color="666666"/>
+              <w:bottom w:val="single" w:sz="4" w:space="0" w:color="666666"/>
+            </w:tcBorders>
+            <w:shd w:color="auto" w:fill="FFFFFF" w:val="clear"/>
+            <w:vAlign w:val="center"/>
+          </w:tcPr>
+          <w:p>
+            <w:pPr>
+              <w:pStyle w:val="Normal"/>
+              <w:keepNext w:val="true"/>
+              <w:widowControl w:val="false"/>
+              <w:pBdr/>
+              <w:spacing w:lineRule="exact" w:line="240" w:before="100" w:after="100"/>
+              <w:ind w:left="100" w:right="100" w:hanging="0"/>
+              <w:jc w:val="left"/>
+              <w:rPr/>
+            </w:pPr>
+            <w:r>
+              <w:rPr>
+                <w:b w:val="false"/>
+                <w:i w:val="false"/>
+                <w:color w:val="000000"/>
+                <w:sz w:val="20"/>
+                <w:szCs w:val="20"/>
+                <w:u w:val="none"/>
+              </w:rPr>
+              <w:t>38% (n = 10)</w:t>
+            </w:r>
+          </w:p>
+        </w:tc>
+        <w:tc>
+          <w:tcPr>
+            <w:tcW w:w="1417" w:type="dxa"/>
+            <w:tcBorders>
+              <w:top w:val="single" w:sz="4" w:space="0" w:color="666666"/>
+              <w:bottom w:val="single" w:sz="4" w:space="0" w:color="666666"/>
+            </w:tcBorders>
+            <w:shd w:color="auto" w:fill="FFFFFF" w:val="clear"/>
+            <w:vAlign w:val="center"/>
+          </w:tcPr>
+          <w:p>
+            <w:pPr>
+              <w:pStyle w:val="Normal"/>
+              <w:keepNext w:val="true"/>
+              <w:widowControl w:val="false"/>
+              <w:pBdr/>
+              <w:spacing w:lineRule="exact" w:line="240" w:before="100" w:after="100"/>
+              <w:ind w:left="100" w:right="100" w:hanging="0"/>
+              <w:jc w:val="left"/>
+              <w:rPr/>
+            </w:pPr>
+            <w:r>
+              <w:rPr>
+                <w:b w:val="false"/>
+                <w:i w:val="false"/>
+                <w:color w:val="000000"/>
+                <w:sz w:val="20"/>
+                <w:szCs w:val="20"/>
+                <w:u w:val="none"/>
+              </w:rPr>
+              <w:t>p = 0.033</w:t>
             </w:r>
           </w:p>
         </w:tc>
@@ -4345,32 +4297,32 @@
             <w:tcW w:w="1019" w:type="dxa"/>
             <w:tcBorders>
               <w:top w:val="single" w:sz="4" w:space="0" w:color="666666"/>
-              <w:bottom w:val="single" w:sz="16" w:space="0" w:color="666666"/>
-            </w:tcBorders>
-            <w:shd w:color="auto" w:fill="FFFFFF" w:val="clear"/>
-            <w:vAlign w:val="center"/>
-          </w:tcPr>
-          <w:p>
-            <w:pPr>
-              <w:pStyle w:val="Normal"/>
-              <w:keepNext w:val="true"/>
-              <w:widowControl w:val="false"/>
-              <w:pBdr/>
-              <w:spacing w:lineRule="exact" w:line="240" w:before="100" w:after="100"/>
-              <w:ind w:left="100" w:right="100" w:hanging="0"/>
-              <w:jc w:val="left"/>
-              <w:rPr/>
-            </w:pPr>
-            <w:r>
-              <w:rPr>
-                <w:b w:val="false"/>
-                <w:i w:val="false"/>
-                <w:color w:val="000000"/>
-                <w:sz w:val="20"/>
-                <w:szCs w:val="20"/>
-                <w:u w:val="none"/>
-              </w:rPr>
-              <w:t>V = 0.5</w:t>
+              <w:bottom w:val="single" w:sz="4" w:space="0" w:color="666666"/>
+            </w:tcBorders>
+            <w:shd w:color="auto" w:fill="FFFFFF" w:val="clear"/>
+            <w:vAlign w:val="center"/>
+          </w:tcPr>
+          <w:p>
+            <w:pPr>
+              <w:pStyle w:val="Normal"/>
+              <w:keepNext w:val="true"/>
+              <w:widowControl w:val="false"/>
+              <w:pBdr/>
+              <w:spacing w:lineRule="exact" w:line="240" w:before="100" w:after="100"/>
+              <w:ind w:left="100" w:right="100" w:hanging="0"/>
+              <w:jc w:val="left"/>
+              <w:rPr/>
+            </w:pPr>
+            <w:r>
+              <w:rPr>
+                <w:b w:val="false"/>
+                <w:i w:val="false"/>
+                <w:color w:val="000000"/>
+                <w:sz w:val="20"/>
+                <w:szCs w:val="20"/>
+                <w:u w:val="none"/>
+              </w:rPr>
+              <w:t>V = 0.32</w:t>
             </w:r>
           </w:p>
         </w:tc>
@@ -4382,47 +4334,263 @@
         </w:trPr>
         <w:tc>
           <w:tcPr>
-            <w:tcW w:w="9805" w:type="dxa"/>
-            <w:gridSpan w:val="7"/>
-            <w:tcBorders>
-              <w:top w:val="single" w:sz="16" w:space="0" w:color="666666"/>
-            </w:tcBorders>
-            <w:shd w:color="auto" w:fill="FFFFFF" w:val="clear"/>
-            <w:vAlign w:val="center"/>
-          </w:tcPr>
-          <w:p>
-            <w:pPr>
-              <w:pStyle w:val="Normal"/>
-              <w:keepNext w:val="true"/>
-              <w:widowControl w:val="false"/>
-              <w:pBdr/>
-              <w:spacing w:lineRule="exact" w:line="240" w:before="100" w:after="100"/>
-              <w:ind w:left="100" w:right="100" w:hanging="0"/>
-              <w:jc w:val="left"/>
-              <w:rPr/>
-            </w:pPr>
-            <w:r>
-              <w:rPr>
-                <w:b w:val="false"/>
-                <w:i w:val="false"/>
-                <w:color w:val="000000"/>
-                <w:sz w:val="20"/>
-                <w:szCs w:val="20"/>
-                <w:u w:val="none"/>
-                <w:vertAlign w:val="superscript"/>
-              </w:rPr>
-              <w:t>a</w:t>
-            </w:r>
-            <w:r>
-              <w:rPr>
-                <w:b w:val="false"/>
-                <w:i w:val="false"/>
-                <w:color w:val="000000"/>
-                <w:sz w:val="20"/>
-                <w:szCs w:val="20"/>
-                <w:u w:val="none"/>
-              </w:rPr>
-              <w:t>Comparison between the COVID-19 severity strata. Categorical variables: χ² test with Cramer V effect size statistic; numeric variables: Kruskal-Vallis test with η² effect size statistic. P values corrected for multiple testing with Benjamini-Hochberg method.</w:t>
+            <w:tcW w:w="1701" w:type="dxa"/>
+            <w:tcBorders>
+              <w:top w:val="single" w:sz="4" w:space="0" w:color="666666"/>
+              <w:bottom w:val="single" w:sz="16" w:space="0" w:color="666666"/>
+            </w:tcBorders>
+            <w:shd w:color="auto" w:fill="FFFFFF" w:val="clear"/>
+            <w:vAlign w:val="center"/>
+          </w:tcPr>
+          <w:p>
+            <w:pPr>
+              <w:pStyle w:val="Normal"/>
+              <w:keepNext w:val="true"/>
+              <w:widowControl w:val="false"/>
+              <w:pBdr/>
+              <w:spacing w:lineRule="exact" w:line="240" w:before="100" w:after="100"/>
+              <w:ind w:left="100" w:right="100" w:hanging="0"/>
+              <w:jc w:val="left"/>
+              <w:rPr/>
+            </w:pPr>
+            <w:r>
+              <w:rPr>
+                <w:b w:val="false"/>
+                <w:i w:val="false"/>
+                <w:color w:val="000000"/>
+                <w:sz w:val="20"/>
+                <w:szCs w:val="20"/>
+                <w:u w:val="none"/>
+              </w:rPr>
+              <w:t>Rehabilitation</w:t>
+            </w:r>
+          </w:p>
+        </w:tc>
+        <w:tc>
+          <w:tcPr>
+            <w:tcW w:w="1417" w:type="dxa"/>
+            <w:tcBorders>
+              <w:top w:val="single" w:sz="4" w:space="0" w:color="666666"/>
+              <w:bottom w:val="single" w:sz="16" w:space="0" w:color="666666"/>
+            </w:tcBorders>
+            <w:shd w:color="auto" w:fill="FFFFFF" w:val="clear"/>
+            <w:vAlign w:val="center"/>
+          </w:tcPr>
+          <w:p>
+            <w:pPr>
+              <w:pStyle w:val="Normal"/>
+              <w:keepNext w:val="true"/>
+              <w:widowControl w:val="false"/>
+              <w:pBdr/>
+              <w:spacing w:lineRule="exact" w:line="240" w:before="100" w:after="100"/>
+              <w:ind w:left="100" w:right="100" w:hanging="0"/>
+              <w:jc w:val="left"/>
+              <w:rPr/>
+            </w:pPr>
+            <w:r>
+              <w:rPr>
+                <w:b w:val="false"/>
+                <w:i w:val="false"/>
+                <w:color w:val="000000"/>
+                <w:sz w:val="20"/>
+                <w:szCs w:val="20"/>
+                <w:u w:val="none"/>
+              </w:rPr>
+              <w:t>none: 68% (n = 71)</w:t>
+              <w:br/>
+              <w:t>inpatient: 25% (n = 26)</w:t>
+              <w:br/>
+              <w:t>outpatient: 6.7% (n = 7)</w:t>
+              <w:br/>
+              <w:t>n = 104</w:t>
+            </w:r>
+          </w:p>
+        </w:tc>
+        <w:tc>
+          <w:tcPr>
+            <w:tcW w:w="1417" w:type="dxa"/>
+            <w:tcBorders>
+              <w:top w:val="single" w:sz="4" w:space="0" w:color="666666"/>
+              <w:bottom w:val="single" w:sz="16" w:space="0" w:color="666666"/>
+            </w:tcBorders>
+            <w:shd w:color="auto" w:fill="FFFFFF" w:val="clear"/>
+            <w:vAlign w:val="center"/>
+          </w:tcPr>
+          <w:p>
+            <w:pPr>
+              <w:pStyle w:val="Normal"/>
+              <w:keepNext w:val="true"/>
+              <w:widowControl w:val="false"/>
+              <w:pBdr/>
+              <w:spacing w:lineRule="exact" w:line="240" w:before="100" w:after="100"/>
+              <w:ind w:left="100" w:right="100" w:hanging="0"/>
+              <w:jc w:val="left"/>
+              <w:rPr/>
+            </w:pPr>
+            <w:r>
+              <w:rPr>
+                <w:b w:val="false"/>
+                <w:i w:val="false"/>
+                <w:color w:val="000000"/>
+                <w:sz w:val="20"/>
+                <w:szCs w:val="20"/>
+                <w:u w:val="none"/>
+              </w:rPr>
+              <w:t>none: 89% (n = 24)</w:t>
+              <w:br/>
+              <w:t>inpatient: 0% (n = 0)</w:t>
+              <w:br/>
+              <w:t>outpatient: 11% (n = 3)</w:t>
+              <w:br/>
+              <w:t>n = 27</w:t>
+            </w:r>
+          </w:p>
+        </w:tc>
+        <w:tc>
+          <w:tcPr>
+            <w:tcW w:w="1417" w:type="dxa"/>
+            <w:tcBorders>
+              <w:top w:val="single" w:sz="4" w:space="0" w:color="666666"/>
+              <w:bottom w:val="single" w:sz="16" w:space="0" w:color="666666"/>
+            </w:tcBorders>
+            <w:shd w:color="auto" w:fill="FFFFFF" w:val="clear"/>
+            <w:vAlign w:val="center"/>
+          </w:tcPr>
+          <w:p>
+            <w:pPr>
+              <w:pStyle w:val="Normal"/>
+              <w:keepNext w:val="true"/>
+              <w:widowControl w:val="false"/>
+              <w:pBdr/>
+              <w:spacing w:lineRule="exact" w:line="240" w:before="100" w:after="100"/>
+              <w:ind w:left="100" w:right="100" w:hanging="0"/>
+              <w:jc w:val="left"/>
+              <w:rPr/>
+            </w:pPr>
+            <w:r>
+              <w:rPr>
+                <w:b w:val="false"/>
+                <w:i w:val="false"/>
+                <w:color w:val="000000"/>
+                <w:sz w:val="20"/>
+                <w:szCs w:val="20"/>
+                <w:u w:val="none"/>
+              </w:rPr>
+              <w:t>none: 81% (n = 43)</w:t>
+              <w:br/>
+              <w:t>inpatient: 13% (n = 7)</w:t>
+              <w:br/>
+              <w:t>outpatient: 5.7% (n = 3)</w:t>
+              <w:br/>
+              <w:t>n = 53</w:t>
+            </w:r>
+          </w:p>
+        </w:tc>
+        <w:tc>
+          <w:tcPr>
+            <w:tcW w:w="1417" w:type="dxa"/>
+            <w:tcBorders>
+              <w:top w:val="single" w:sz="4" w:space="0" w:color="666666"/>
+              <w:bottom w:val="single" w:sz="16" w:space="0" w:color="666666"/>
+            </w:tcBorders>
+            <w:shd w:color="auto" w:fill="FFFFFF" w:val="clear"/>
+            <w:vAlign w:val="center"/>
+          </w:tcPr>
+          <w:p>
+            <w:pPr>
+              <w:pStyle w:val="Normal"/>
+              <w:keepNext w:val="true"/>
+              <w:widowControl w:val="false"/>
+              <w:pBdr/>
+              <w:spacing w:lineRule="exact" w:line="240" w:before="100" w:after="100"/>
+              <w:ind w:left="100" w:right="100" w:hanging="0"/>
+              <w:jc w:val="left"/>
+              <w:rPr/>
+            </w:pPr>
+            <w:r>
+              <w:rPr>
+                <w:b w:val="false"/>
+                <w:i w:val="false"/>
+                <w:color w:val="000000"/>
+                <w:sz w:val="20"/>
+                <w:szCs w:val="20"/>
+                <w:u w:val="none"/>
+              </w:rPr>
+              <w:t>none: 17% (n = 4)</w:t>
+              <w:br/>
+              <w:t>inpatient: 79% (n = 19)</w:t>
+              <w:br/>
+              <w:t>outpatient: 4.2% (n = 1)</w:t>
+              <w:br/>
+              <w:t>n = 24</w:t>
+            </w:r>
+          </w:p>
+        </w:tc>
+        <w:tc>
+          <w:tcPr>
+            <w:tcW w:w="1417" w:type="dxa"/>
+            <w:tcBorders>
+              <w:top w:val="single" w:sz="4" w:space="0" w:color="666666"/>
+              <w:bottom w:val="single" w:sz="16" w:space="0" w:color="666666"/>
+            </w:tcBorders>
+            <w:shd w:color="auto" w:fill="FFFFFF" w:val="clear"/>
+            <w:vAlign w:val="center"/>
+          </w:tcPr>
+          <w:p>
+            <w:pPr>
+              <w:pStyle w:val="Normal"/>
+              <w:keepNext w:val="true"/>
+              <w:widowControl w:val="false"/>
+              <w:pBdr/>
+              <w:spacing w:lineRule="exact" w:line="240" w:before="100" w:after="100"/>
+              <w:ind w:left="100" w:right="100" w:hanging="0"/>
+              <w:jc w:val="left"/>
+              <w:rPr/>
+            </w:pPr>
+            <w:r>
+              <w:rPr>
+                <w:b w:val="false"/>
+                <w:i w:val="false"/>
+                <w:color w:val="000000"/>
+                <w:sz w:val="20"/>
+                <w:szCs w:val="20"/>
+                <w:u w:val="none"/>
+              </w:rPr>
+              <w:t>p &lt; 0.001</w:t>
+            </w:r>
+          </w:p>
+        </w:tc>
+        <w:tc>
+          <w:tcPr>
+            <w:tcW w:w="1019" w:type="dxa"/>
+            <w:tcBorders>
+              <w:top w:val="single" w:sz="4" w:space="0" w:color="666666"/>
+              <w:bottom w:val="single" w:sz="16" w:space="0" w:color="666666"/>
+            </w:tcBorders>
+            <w:shd w:color="auto" w:fill="FFFFFF" w:val="clear"/>
+            <w:vAlign w:val="center"/>
+          </w:tcPr>
+          <w:p>
+            <w:pPr>
+              <w:pStyle w:val="Normal"/>
+              <w:keepNext w:val="true"/>
+              <w:widowControl w:val="false"/>
+              <w:pBdr/>
+              <w:spacing w:lineRule="exact" w:line="240" w:before="100" w:after="100"/>
+              <w:ind w:left="100" w:right="100" w:hanging="0"/>
+              <w:jc w:val="left"/>
+              <w:rPr/>
+            </w:pPr>
+            <w:r>
+              <w:rPr>
+                <w:b w:val="false"/>
+                <w:i w:val="false"/>
+                <w:color w:val="000000"/>
+                <w:sz w:val="20"/>
+                <w:szCs w:val="20"/>
+                <w:u w:val="none"/>
+              </w:rPr>
+              <w:t>V = 0.5</w:t>
             </w:r>
           </w:p>
         </w:tc>
@@ -4436,7 +4604,9 @@
           <w:tcPr>
             <w:tcW w:w="9805" w:type="dxa"/>
             <w:gridSpan w:val="7"/>
-            <w:tcBorders/>
+            <w:tcBorders>
+              <w:top w:val="single" w:sz="16" w:space="0" w:color="666666"/>
+            </w:tcBorders>
             <w:shd w:color="auto" w:fill="FFFFFF" w:val="clear"/>
             <w:vAlign w:val="center"/>
           </w:tcPr>
@@ -4461,18 +4631,18 @@
                 <w:u w:val="none"/>
                 <w:vertAlign w:val="superscript"/>
               </w:rPr>
-              <w:t>2</w:t>
-            </w:r>
-            <w:r>
-              <w:rPr>
-                <w:b w:val="false"/>
-                <w:i w:val="false"/>
-                <w:color w:val="000000"/>
-                <w:sz w:val="20"/>
-                <w:szCs w:val="20"/>
-                <w:u w:val="none"/>
-              </w:rPr>
-              <w:t>Body mass index (BMI); overweight &gt; 25 kg/m², obesity &gt; 30 kg/m²</w:t>
+              <w:t>a</w:t>
+            </w:r>
+            <w:r>
+              <w:rPr>
+                <w:b w:val="false"/>
+                <w:i w:val="false"/>
+                <w:color w:val="000000"/>
+                <w:sz w:val="20"/>
+                <w:szCs w:val="20"/>
+                <w:u w:val="none"/>
+              </w:rPr>
+              <w:t>Comparison between the COVID-19 severity strata. Categorical variables: χ² test with Cramer V effect size statistic; numeric variables: Kruskal-Wallis test with η² effect size statistic. P values corrected for multiple testing with Benjamini-Hochberg method.</w:t>
             </w:r>
           </w:p>
         </w:tc>
@@ -4522,7 +4692,7 @@
                 <w:szCs w:val="20"/>
                 <w:u w:val="none"/>
               </w:rPr>
-              <w:t>CVD: Cardiovascular disease</w:t>
+              <w:t>Body mass index (BMI); overweight &gt; 25 kg/m², obesity &gt; 30 kg/m²</w:t>
             </w:r>
           </w:p>
         </w:tc>
@@ -4572,57 +4742,7 @@
                 <w:szCs w:val="20"/>
                 <w:u w:val="none"/>
               </w:rPr>
-              <w:t>CKD: Chronic kidney disease</w:t>
-            </w:r>
-          </w:p>
-        </w:tc>
-      </w:tr>
-      <w:tr>
-        <w:trPr>
-          <w:trHeight w:val="360" w:hRule="atLeast"/>
-          <w:cantSplit w:val="true"/>
-        </w:trPr>
-        <w:tc>
-          <w:tcPr>
-            <w:tcW w:w="9805" w:type="dxa"/>
-            <w:gridSpan w:val="7"/>
-            <w:tcBorders/>
-            <w:shd w:color="auto" w:fill="FFFFFF" w:val="clear"/>
-            <w:vAlign w:val="center"/>
-          </w:tcPr>
-          <w:p>
-            <w:pPr>
-              <w:pStyle w:val="Normal"/>
-              <w:keepNext w:val="true"/>
-              <w:widowControl w:val="false"/>
-              <w:pBdr/>
-              <w:spacing w:lineRule="exact" w:line="240" w:before="100" w:after="100"/>
-              <w:ind w:left="100" w:right="100" w:hanging="0"/>
-              <w:jc w:val="left"/>
-              <w:rPr/>
-            </w:pPr>
-            <w:r>
-              <w:rPr>
-                <w:b w:val="false"/>
-                <w:i w:val="false"/>
-                <w:color w:val="000000"/>
-                <w:sz w:val="20"/>
-                <w:szCs w:val="20"/>
-                <w:u w:val="none"/>
-                <w:vertAlign w:val="superscript"/>
-              </w:rPr>
-              <w:t>d</w:t>
-            </w:r>
-            <w:r>
-              <w:rPr>
-                <w:b w:val="false"/>
-                <w:i w:val="false"/>
-                <w:color w:val="000000"/>
-                <w:sz w:val="20"/>
-                <w:szCs w:val="20"/>
-                <w:u w:val="none"/>
-              </w:rPr>
-              <w:t>GID: Gastrointestinal disease</w:t>
+              <w:t>Steroid therapy in cases of non-resolving pneumonia beginning from week four post diagnosis at the discretion of the physician.</w:t>
             </w:r>
           </w:p>
         </w:tc>
@@ -4647,7 +4767,7 @@
       </w:pPr>
       <w:r>
         <w:rPr/>
-        <w:t>Table 2: Key outcome measures of participants according to COVID-19 severity groups.</w:t>
+        <w:t>Table 2: Key outcome measures at the one-year follow-up in the study cohort and the COVID-19 severity groups.</w:t>
       </w:r>
     </w:p>
     <w:tbl>
@@ -5155,7 +5275,7 @@
                 <w:szCs w:val="20"/>
                 <w:u w:val="none"/>
               </w:rPr>
-              <w:t>ns (p = 0.86)</w:t>
+              <w:t>ns (p = 0.85)</w:t>
             </w:r>
           </w:p>
         </w:tc>
@@ -5419,7 +5539,7 @@
                 <w:szCs w:val="20"/>
                 <w:u w:val="none"/>
               </w:rPr>
-              <w:t>ns (p = 0.32)</w:t>
+              <w:t>ns (p = 0.31)</w:t>
             </w:r>
           </w:p>
         </w:tc>
@@ -5493,7 +5613,7 @@
                 <w:szCs w:val="20"/>
                 <w:u w:val="none"/>
               </w:rPr>
-              <w:t>CT abnormality (CT score ≥ 1)</w:t>
+              <w:t>CT abnormality (CT score ≥1)</w:t>
             </w:r>
             <w:r>
               <w:rPr>
@@ -5935,7 +6055,7 @@
                 <w:szCs w:val="20"/>
                 <w:u w:val="none"/>
               </w:rPr>
-              <w:t>p = 0.001</w:t>
+              <w:t>p &lt; 0.001</w:t>
             </w:r>
           </w:p>
         </w:tc>
@@ -6071,7 +6191,7 @@
                 <w:szCs w:val="20"/>
                 <w:u w:val="none"/>
               </w:rPr>
-              <w:t>LFT abnormality: abnormality in lung function testing, &gt; 80% predicted value (FEV1: forced expiratory volume in 1 second; FVC: forced vital capacity; DLCO: diffusion lung capacity for carbon monoxide; TLC: total lung capacity) or &gt; 70% predicted value cutoffs (FEV1:FVC: FEV1 to FVC ratio.)</w:t>
+              <w:t>LFT abnormality: abnormality in lung function testing, &lt;80% predicted value (FEV1: forced expiratory volume in 1 second; FVC: forced vital capacity; DLCO: diffusion lung capacity for carbon monoxide; TLC: total lung capacity) or &lt;70% predicted value cutoffs (FEV1:FVC: FEV1 to FVC ratio.)</w:t>
             </w:r>
           </w:p>
         </w:tc>
@@ -6146,7 +6266,7 @@
       </w:pPr>
       <w:r>
         <w:rPr/>
-        <w:t>Table 3: 12-month sub-maximal exercise performance and mental health across COVID-19 severity groups.</w:t>
+        <w:t>Table 3: Physical performance, fatigue, self-perceived general health, quality of life and mental health readouts at the one-year follow-up in the study cohort and the COVID-19 severity groups.</w:t>
       </w:r>
     </w:p>
     <w:tbl>
@@ -6476,7 +6596,7 @@
                 <w:szCs w:val="20"/>
                 <w:u w:val="none"/>
               </w:rPr>
-              <w:t>SMWD, m</w:t>
+              <w:t>6MWD, m</w:t>
             </w:r>
             <w:r>
               <w:rPr>
@@ -6674,7 +6794,7 @@
                 <w:szCs w:val="20"/>
                 <w:u w:val="none"/>
               </w:rPr>
-              <w:t>ns (p = 0.19)</w:t>
+              <w:t>ns (p = 0.18)</w:t>
             </w:r>
           </w:p>
         </w:tc>
@@ -6748,7 +6868,7 @@
                 <w:szCs w:val="20"/>
                 <w:u w:val="none"/>
               </w:rPr>
-              <w:t>SMWD vs ref., m</w:t>
+              <w:t>6MWD vs ref., m</w:t>
             </w:r>
             <w:r>
               <w:rPr>
@@ -6946,7 +7066,7 @@
                 <w:szCs w:val="20"/>
                 <w:u w:val="none"/>
               </w:rPr>
-              <w:t>ns (p = 0.5)</w:t>
+              <w:t>ns (p = 0.49)</w:t>
             </w:r>
           </w:p>
         </w:tc>
@@ -7020,7 +7140,7 @@
                 <w:szCs w:val="20"/>
                 <w:u w:val="none"/>
               </w:rPr>
-              <w:t>SMWD &lt; ref.</w:t>
+              <w:t>6MWD &lt; ref.</w:t>
             </w:r>
             <w:r>
               <w:rPr>
@@ -7210,7 +7330,7 @@
                 <w:szCs w:val="20"/>
                 <w:u w:val="none"/>
               </w:rPr>
-              <w:t>ns (p = 0.74)</w:t>
+              <w:t>ns (p = 0.73)</w:t>
             </w:r>
           </w:p>
         </w:tc>
@@ -7556,7 +7676,7 @@
                 <w:szCs w:val="20"/>
                 <w:u w:val="none"/>
               </w:rPr>
-              <w:t>Fatigue (bimodal CFS ≥ 4)</w:t>
+              <w:t>Fatigue (bimodal CFS ≥4)</w:t>
             </w:r>
             <w:r>
               <w:rPr>
@@ -7746,7 +7866,7 @@
                 <w:szCs w:val="20"/>
                 <w:u w:val="none"/>
               </w:rPr>
-              <w:t>ns (p = 0.56)</w:t>
+              <w:t>ns (p = 0.54)</w:t>
             </w:r>
           </w:p>
         </w:tc>
@@ -8018,7 +8138,7 @@
                 <w:szCs w:val="20"/>
                 <w:u w:val="none"/>
               </w:rPr>
-              <w:t>ns (p = 0.67)</w:t>
+              <w:t>ns (p = 0.66)</w:t>
             </w:r>
           </w:p>
         </w:tc>
@@ -8092,7 +8212,7 @@
                 <w:szCs w:val="20"/>
                 <w:u w:val="none"/>
               </w:rPr>
-              <w:t>Imp. general health (VAS &lt; 73, EQ5D5L)</w:t>
+              <w:t>Imp. general health (VAS &lt;73, EQ5D5L)</w:t>
             </w:r>
             <w:r>
               <w:rPr>
@@ -8282,7 +8402,7 @@
                 <w:szCs w:val="20"/>
                 <w:u w:val="none"/>
               </w:rPr>
-              <w:t>ns (p = 0.43)</w:t>
+              <w:t>ns (p = 0.42)</w:t>
             </w:r>
           </w:p>
         </w:tc>
@@ -8358,6 +8478,18 @@
               </w:rPr>
               <w:t>Mobility impairment score (EQ5D5L)</w:t>
             </w:r>
+            <w:r>
+              <w:rPr>
+                <w:b w:val="false"/>
+                <w:i w:val="false"/>
+                <w:color w:val="000000"/>
+                <w:sz w:val="20"/>
+                <w:szCs w:val="20"/>
+                <w:u w:val="none"/>
+                <w:vertAlign w:val="superscript"/>
+              </w:rPr>
+              <w:t>g</w:t>
+            </w:r>
           </w:p>
         </w:tc>
         <w:tc>
@@ -8542,7 +8674,7 @@
                 <w:szCs w:val="20"/>
                 <w:u w:val="none"/>
               </w:rPr>
-              <w:t>ns (p = 0.33)</w:t>
+              <w:t>ns (p = 0.32)</w:t>
             </w:r>
           </w:p>
         </w:tc>
@@ -8616,7 +8748,19 @@
                 <w:szCs w:val="20"/>
                 <w:u w:val="none"/>
               </w:rPr>
-              <w:t>Imp. mobility (score  &gt; 1, EQ5D5L)</w:t>
+              <w:t>Imp. mobility (score &gt;1, EQ5D5L)</w:t>
+            </w:r>
+            <w:r>
+              <w:rPr>
+                <w:b w:val="false"/>
+                <w:i w:val="false"/>
+                <w:color w:val="000000"/>
+                <w:sz w:val="20"/>
+                <w:szCs w:val="20"/>
+                <w:u w:val="none"/>
+                <w:vertAlign w:val="superscript"/>
+              </w:rPr>
+              <w:t>g</w:t>
             </w:r>
           </w:p>
         </w:tc>
@@ -8794,7 +8938,7 @@
                 <w:szCs w:val="20"/>
                 <w:u w:val="none"/>
               </w:rPr>
-              <w:t>ns (p = 0.32)</w:t>
+              <w:t>ns (p = 0.31)</w:t>
             </w:r>
           </w:p>
         </w:tc>
@@ -8870,6 +9014,18 @@
               </w:rPr>
               <w:t>Self-care impairment score (EQ5D5L)</w:t>
             </w:r>
+            <w:r>
+              <w:rPr>
+                <w:b w:val="false"/>
+                <w:i w:val="false"/>
+                <w:color w:val="000000"/>
+                <w:sz w:val="20"/>
+                <w:szCs w:val="20"/>
+                <w:u w:val="none"/>
+                <w:vertAlign w:val="superscript"/>
+              </w:rPr>
+              <w:t>g</w:t>
+            </w:r>
           </w:p>
         </w:tc>
         <w:tc>
@@ -9054,7 +9210,7 @@
                 <w:szCs w:val="20"/>
                 <w:u w:val="none"/>
               </w:rPr>
-              <w:t>ns (p = 0.32)</w:t>
+              <w:t>ns (p = 0.31)</w:t>
             </w:r>
           </w:p>
         </w:tc>
@@ -9128,7 +9284,19 @@
                 <w:szCs w:val="20"/>
                 <w:u w:val="none"/>
               </w:rPr>
-              <w:t>Imp. self-care (score  &gt; 1, EQ5D5L)</w:t>
+              <w:t>Imp. self-care (score &gt;1, EQ5D5L)</w:t>
+            </w:r>
+            <w:r>
+              <w:rPr>
+                <w:b w:val="false"/>
+                <w:i w:val="false"/>
+                <w:color w:val="000000"/>
+                <w:sz w:val="20"/>
+                <w:szCs w:val="20"/>
+                <w:u w:val="none"/>
+                <w:vertAlign w:val="superscript"/>
+              </w:rPr>
+              <w:t>g</w:t>
             </w:r>
           </w:p>
         </w:tc>
@@ -9306,7 +9474,7 @@
                 <w:szCs w:val="20"/>
                 <w:u w:val="none"/>
               </w:rPr>
-              <w:t>ns (p = 0.32)</w:t>
+              <w:t>ns (p = 0.31)</w:t>
             </w:r>
           </w:p>
         </w:tc>
@@ -9382,6 +9550,18 @@
               </w:rPr>
               <w:t>Activity impairment score (EQ5D5L)</w:t>
             </w:r>
+            <w:r>
+              <w:rPr>
+                <w:b w:val="false"/>
+                <w:i w:val="false"/>
+                <w:color w:val="000000"/>
+                <w:sz w:val="20"/>
+                <w:szCs w:val="20"/>
+                <w:u w:val="none"/>
+                <w:vertAlign w:val="superscript"/>
+              </w:rPr>
+              <w:t>g</w:t>
+            </w:r>
           </w:p>
         </w:tc>
         <w:tc>
@@ -9566,7 +9746,7 @@
                 <w:szCs w:val="20"/>
                 <w:u w:val="none"/>
               </w:rPr>
-              <w:t>ns (p = 0.19)</w:t>
+              <w:t>ns (p = 0.18)</w:t>
             </w:r>
           </w:p>
         </w:tc>
@@ -9640,7 +9820,19 @@
                 <w:szCs w:val="20"/>
                 <w:u w:val="none"/>
               </w:rPr>
-              <w:t>Imp. usual activity (score  &gt; 1, EQ5D5L)</w:t>
+              <w:t>Imp. usual activity (score &gt;1, EQ5D5L)</w:t>
+            </w:r>
+            <w:r>
+              <w:rPr>
+                <w:b w:val="false"/>
+                <w:i w:val="false"/>
+                <w:color w:val="000000"/>
+                <w:sz w:val="20"/>
+                <w:szCs w:val="20"/>
+                <w:u w:val="none"/>
+                <w:vertAlign w:val="superscript"/>
+              </w:rPr>
+              <w:t>g</w:t>
             </w:r>
           </w:p>
         </w:tc>
@@ -9818,7 +10010,7 @@
                 <w:szCs w:val="20"/>
                 <w:u w:val="none"/>
               </w:rPr>
-              <w:t>ns (p = 0.19)</w:t>
+              <w:t>ns (p = 0.18)</w:t>
             </w:r>
           </w:p>
         </w:tc>
@@ -9894,6 +10086,18 @@
               </w:rPr>
               <w:t>Pain/discomfort score (EQ5D5L)</w:t>
             </w:r>
+            <w:r>
+              <w:rPr>
+                <w:b w:val="false"/>
+                <w:i w:val="false"/>
+                <w:color w:val="000000"/>
+                <w:sz w:val="20"/>
+                <w:szCs w:val="20"/>
+                <w:u w:val="none"/>
+                <w:vertAlign w:val="superscript"/>
+              </w:rPr>
+              <w:t>g</w:t>
+            </w:r>
           </w:p>
         </w:tc>
         <w:tc>
@@ -10078,7 +10282,7 @@
                 <w:szCs w:val="20"/>
                 <w:u w:val="none"/>
               </w:rPr>
-              <w:t>ns (p = 0.29)</w:t>
+              <w:t>ns (p = 0.27)</w:t>
             </w:r>
           </w:p>
         </w:tc>
@@ -10152,7 +10356,19 @@
                 <w:szCs w:val="20"/>
                 <w:u w:val="none"/>
               </w:rPr>
-              <w:t>Pain/discomfort (score  &gt; 1, EQ5D5L)</w:t>
+              <w:t>Pain/discomfort (score &gt;1, EQ5D5L)</w:t>
+            </w:r>
+            <w:r>
+              <w:rPr>
+                <w:b w:val="false"/>
+                <w:i w:val="false"/>
+                <w:color w:val="000000"/>
+                <w:sz w:val="20"/>
+                <w:szCs w:val="20"/>
+                <w:u w:val="none"/>
+                <w:vertAlign w:val="superscript"/>
+              </w:rPr>
+              <w:t>g</w:t>
             </w:r>
           </w:p>
         </w:tc>
@@ -10330,7 +10546,7 @@
                 <w:szCs w:val="20"/>
                 <w:u w:val="none"/>
               </w:rPr>
-              <w:t>ns (p = 0.27)</w:t>
+              <w:t>ns (p = 0.26)</w:t>
             </w:r>
           </w:p>
         </w:tc>
@@ -10406,6 +10622,18 @@
               </w:rPr>
               <w:t>Anxiety/depression score (EQ5D5L)</w:t>
             </w:r>
+            <w:r>
+              <w:rPr>
+                <w:b w:val="false"/>
+                <w:i w:val="false"/>
+                <w:color w:val="000000"/>
+                <w:sz w:val="20"/>
+                <w:szCs w:val="20"/>
+                <w:u w:val="none"/>
+                <w:vertAlign w:val="superscript"/>
+              </w:rPr>
+              <w:t>g</w:t>
+            </w:r>
           </w:p>
         </w:tc>
         <w:tc>
@@ -10590,7 +10818,7 @@
                 <w:szCs w:val="20"/>
                 <w:u w:val="none"/>
               </w:rPr>
-              <w:t>ns (p = 0.24)</w:t>
+              <w:t>ns (p = 0.22)</w:t>
             </w:r>
           </w:p>
         </w:tc>
@@ -10664,7 +10892,19 @@
                 <w:szCs w:val="20"/>
                 <w:u w:val="none"/>
               </w:rPr>
-              <w:t>Anxiety/depression (score  &gt; 1, EQ5D5L)</w:t>
+              <w:t>Anxiety/depression (score &gt;1, EQ5D5L)</w:t>
+            </w:r>
+            <w:r>
+              <w:rPr>
+                <w:b w:val="false"/>
+                <w:i w:val="false"/>
+                <w:color w:val="000000"/>
+                <w:sz w:val="20"/>
+                <w:szCs w:val="20"/>
+                <w:u w:val="none"/>
+                <w:vertAlign w:val="superscript"/>
+              </w:rPr>
+              <w:t>g</w:t>
             </w:r>
           </w:p>
         </w:tc>
@@ -10842,7 +11082,7 @@
                 <w:szCs w:val="20"/>
                 <w:u w:val="none"/>
               </w:rPr>
-              <w:t>ns (p = 0.32)</w:t>
+              <w:t>ns (p = 0.31)</w:t>
             </w:r>
           </w:p>
         </w:tc>
@@ -11114,7 +11354,7 @@
                 <w:szCs w:val="20"/>
                 <w:u w:val="none"/>
               </w:rPr>
-              <w:t>ns (p = 0.065)</w:t>
+              <w:t>ns (p = 0.061)</w:t>
             </w:r>
           </w:p>
         </w:tc>
@@ -11188,7 +11428,7 @@
                 <w:szCs w:val="20"/>
                 <w:u w:val="none"/>
               </w:rPr>
-              <w:t>Elevated stress (PSS &gt; 5)</w:t>
+              <w:t>Elevated stress (PSS &gt;5)</w:t>
             </w:r>
             <w:r>
               <w:rPr>
@@ -11378,7 +11618,7 @@
                 <w:szCs w:val="20"/>
                 <w:u w:val="none"/>
               </w:rPr>
-              <w:t>ns (p = 0.15)</w:t>
+              <w:t>ns (p = 0.14)</w:t>
             </w:r>
           </w:p>
         </w:tc>
@@ -11650,7 +11890,7 @@
                 <w:szCs w:val="20"/>
                 <w:u w:val="none"/>
               </w:rPr>
-              <w:t>p = 0.032</w:t>
+              <w:t>p = 0.031</w:t>
             </w:r>
           </w:p>
         </w:tc>
@@ -11922,7 +12162,7 @@
                 <w:szCs w:val="20"/>
                 <w:u w:val="none"/>
               </w:rPr>
-              <w:t>ns (p = 0.24)</w:t>
+              <w:t>ns (p = 0.22)</w:t>
             </w:r>
           </w:p>
         </w:tc>
@@ -12202,7 +12442,7 @@
                 <w:szCs w:val="20"/>
                 <w:u w:val="none"/>
               </w:rPr>
-              <w:t>ns (p = 0.56)</w:t>
+              <w:t>ns (p = 0.54)</w:t>
             </w:r>
           </w:p>
         </w:tc>
@@ -12288,7 +12528,7 @@
                 <w:szCs w:val="20"/>
                 <w:u w:val="none"/>
               </w:rPr>
-              <w:t>Comparison between the COVID-19 severity strata. Categorical variables: χ² test with Cramer V effect size statistic; numeric variables: Kruskal-Vallis test with η² effect size statistic. P values corrected for multiple testing with Benjamini-Hochberg method.</w:t>
+              <w:t>Comparison between the COVID-19 severity strata. Categorical variables: χ² test with Cramer V effect size statistic; numeric variables: Kruskal-Wallis test with η² effect size statistic. P values corrected for multiple testing with Benjamini-Hochberg method.</w:t>
             </w:r>
           </w:p>
         </w:tc>
@@ -12338,7 +12578,7 @@
                 <w:szCs w:val="20"/>
                 <w:u w:val="none"/>
               </w:rPr>
-              <w:t>SMWD: six-minute walking distance, meters.</w:t>
+              <w:t>6MWD: six-minute walking distance, meters.</w:t>
             </w:r>
           </w:p>
         </w:tc>
@@ -12388,7 +12628,7 @@
                 <w:szCs w:val="20"/>
                 <w:u w:val="none"/>
               </w:rPr>
-              <w:t>SMWD vs ref.: difference between the reference and observed SMWD value, meters</w:t>
+              <w:t>6MWD vs ref.: difference between the reference and observed 6MWD value, meters</w:t>
             </w:r>
           </w:p>
         </w:tc>
@@ -12438,7 +12678,7 @@
                 <w:szCs w:val="20"/>
                 <w:u w:val="none"/>
               </w:rPr>
-              <w:t>SMWD &lt; ref.: SMWD below the reference value.</w:t>
+              <w:t>6MWD &lt; ref.: 6MWD below the reference value.</w:t>
             </w:r>
           </w:p>
         </w:tc>
@@ -12538,7 +12778,7 @@
                 <w:szCs w:val="20"/>
                 <w:u w:val="none"/>
               </w:rPr>
-              <w:t>VAS: visual analogue scale, imp.: impaired.</w:t>
+              <w:t>EQ5D5L: European quality of life 5 dimensions, 5 levels, VAS: visual analogue scale, imp.: impaired.</w:t>
             </w:r>
           </w:p>
         </w:tc>
@@ -12577,18 +12817,18 @@
                 <w:u w:val="none"/>
                 <w:vertAlign w:val="superscript"/>
               </w:rPr>
-              <w:t>h</w:t>
-            </w:r>
-            <w:r>
-              <w:rPr>
-                <w:b w:val="false"/>
-                <w:i w:val="false"/>
-                <w:color w:val="000000"/>
-                <w:sz w:val="20"/>
-                <w:szCs w:val="20"/>
-                <w:u w:val="none"/>
-              </w:rPr>
-              <w:t>PSS: 4-item perceived stress scale.</w:t>
+              <w:t>g</w:t>
+            </w:r>
+            <w:r>
+              <w:rPr>
+                <w:b w:val="false"/>
+                <w:i w:val="false"/>
+                <w:color w:val="000000"/>
+                <w:sz w:val="20"/>
+                <w:szCs w:val="20"/>
+                <w:u w:val="none"/>
+              </w:rPr>
+              <w:t>EQ5D5L: European quality of life 5 dimensions, 5 levels, imp.: impaired</w:t>
             </w:r>
           </w:p>
         </w:tc>
@@ -12627,18 +12867,18 @@
                 <w:u w:val="none"/>
                 <w:vertAlign w:val="superscript"/>
               </w:rPr>
-              <w:t>i</w:t>
-            </w:r>
-            <w:r>
-              <w:rPr>
-                <w:b w:val="false"/>
-                <w:i w:val="false"/>
-                <w:color w:val="000000"/>
-                <w:sz w:val="20"/>
-                <w:szCs w:val="20"/>
-                <w:u w:val="none"/>
-              </w:rPr>
-              <w:t>SSD-12: 12-item somatic syndrome disorder – B criteria scale.</w:t>
+              <w:t>h</w:t>
+            </w:r>
+            <w:r>
+              <w:rPr>
+                <w:b w:val="false"/>
+                <w:i w:val="false"/>
+                <w:color w:val="000000"/>
+                <w:sz w:val="20"/>
+                <w:szCs w:val="20"/>
+                <w:u w:val="none"/>
+              </w:rPr>
+              <w:t>PSS: 4-item perceived stress scale.</w:t>
             </w:r>
           </w:p>
         </w:tc>
@@ -12677,18 +12917,18 @@
                 <w:u w:val="none"/>
                 <w:vertAlign w:val="superscript"/>
               </w:rPr>
-              <w:t>j</w:t>
-            </w:r>
-            <w:r>
-              <w:rPr>
-                <w:b w:val="false"/>
-                <w:i w:val="false"/>
-                <w:color w:val="000000"/>
-                <w:sz w:val="20"/>
-                <w:szCs w:val="20"/>
-                <w:u w:val="none"/>
-              </w:rPr>
-              <w:t>BRCS: brief resilient coping score.</w:t>
+              <w:t>i</w:t>
+            </w:r>
+            <w:r>
+              <w:rPr>
+                <w:b w:val="false"/>
+                <w:i w:val="false"/>
+                <w:color w:val="000000"/>
+                <w:sz w:val="20"/>
+                <w:szCs w:val="20"/>
+                <w:u w:val="none"/>
+              </w:rPr>
+              <w:t>SSD-12: 12-item somatic syndrome disorder – B criteria scale.</w:t>
             </w:r>
           </w:p>
         </w:tc>
@@ -12727,6 +12967,56 @@
                 <w:u w:val="none"/>
                 <w:vertAlign w:val="superscript"/>
               </w:rPr>
+              <w:t>j</w:t>
+            </w:r>
+            <w:r>
+              <w:rPr>
+                <w:b w:val="false"/>
+                <w:i w:val="false"/>
+                <w:color w:val="000000"/>
+                <w:sz w:val="20"/>
+                <w:szCs w:val="20"/>
+                <w:u w:val="none"/>
+              </w:rPr>
+              <w:t>BRCS: brief resilient coping score.</w:t>
+            </w:r>
+          </w:p>
+        </w:tc>
+      </w:tr>
+      <w:tr>
+        <w:trPr>
+          <w:trHeight w:val="360" w:hRule="atLeast"/>
+          <w:cantSplit w:val="true"/>
+        </w:trPr>
+        <w:tc>
+          <w:tcPr>
+            <w:tcW w:w="9805" w:type="dxa"/>
+            <w:gridSpan w:val="7"/>
+            <w:tcBorders/>
+            <w:shd w:color="auto" w:fill="FFFFFF" w:val="clear"/>
+            <w:vAlign w:val="center"/>
+          </w:tcPr>
+          <w:p>
+            <w:pPr>
+              <w:pStyle w:val="Normal"/>
+              <w:keepNext w:val="true"/>
+              <w:widowControl w:val="false"/>
+              <w:pBdr/>
+              <w:spacing w:lineRule="exact" w:line="240" w:before="100" w:after="100"/>
+              <w:ind w:left="100" w:right="100" w:hanging="0"/>
+              <w:jc w:val="left"/>
+              <w:rPr/>
+            </w:pPr>
+            <w:r>
+              <w:rPr>
+                <w:b w:val="false"/>
+                <w:i w:val="false"/>
+                <w:color w:val="000000"/>
+                <w:sz w:val="20"/>
+                <w:szCs w:val="20"/>
+                <w:u w:val="none"/>
+                <w:vertAlign w:val="superscript"/>
+              </w:rPr>
               <w:t>k</w:t>
             </w:r>
             <w:r>
@@ -12738,7 +13028,7 @@
                 <w:szCs w:val="20"/>
                 <w:u w:val="none"/>
               </w:rPr>
-              <w:t>low: 4 - 13 points, medium: 14 - 16 points, high: 17 - 21 points in the BRCS scale.</w:t>
+              <w:t>Resilient coping class: low: 4 - 13 points, medium: 14 - 16 points, high: 17 - 21 points of the BRCS scale.</w:t>
             </w:r>
           </w:p>
         </w:tc>
@@ -12778,9 +13068,9 @@
         <w:rPr/>
         <w:drawing>
           <wp:inline distT="0" distB="0" distL="114935" distR="114935">
-            <wp:extent cx="3244215" cy="3966210"/>
+            <wp:extent cx="3244215" cy="4886325"/>
             <wp:effectExtent l="0" t="0" r="0" b="0"/>
-            <wp:docPr id="1" name="Picture" descr="Figure 1: CONSORT flow diagram of the study analysis inclusion."/>
+            <wp:docPr id="1" name="Picture" descr="Figure 1: Flow diagram of the study analysis inclusion."/>
             <wp:cNvGraphicFramePr>
               <a:graphicFrameLocks xmlns:a="http://schemas.openxmlformats.org/drawingml/2006/main" noChangeAspect="1"/>
             </wp:cNvGraphicFramePr>
@@ -12788,7 +13078,7 @@
               <a:graphicData uri="http://schemas.openxmlformats.org/drawingml/2006/picture">
                 <pic:pic xmlns:pic="http://schemas.openxmlformats.org/drawingml/2006/picture">
                   <pic:nvPicPr>
-                    <pic:cNvPr id="1" name="Picture" descr="Figure 1: CONSORT flow diagram of the study analysis inclusion."/>
+                    <pic:cNvPr id="1" name="Picture" descr="Figure 1: Flow diagram of the study analysis inclusion."/>
                     <pic:cNvPicPr>
                       <a:picLocks noChangeAspect="1" noChangeArrowheads="1"/>
                     </pic:cNvPicPr>
@@ -12802,7 +13092,7 @@
                   <pic:spPr bwMode="auto">
                     <a:xfrm>
                       <a:off x="0" y="0"/>
-                      <a:ext cx="3244215" cy="3966210"/>
+                      <a:ext cx="3244215" cy="4886325"/>
                     </a:xfrm>
                     <a:prstGeom prst="rect">
                       <a:avLst/>
@@ -12825,7 +13115,7 @@
           <w:b/>
           <w:bCs/>
         </w:rPr>
-        <w:t>Figure 1. CONSORT flow diagram of the study analysis inclusion.</w:t>
+        <w:t>Figure 1. Flow diagram of the study analysis inclusion.</w:t>
       </w:r>
     </w:p>
     <w:p>
@@ -12905,8 +13195,65 @@
         <w:rPr/>
       </w:pPr>
       <w:r>
+        <w:rPr>
+          <w:i/>
+          <w:iCs/>
+        </w:rPr>
+        <w:t xml:space="preserve">Presence of COVID-19 symptoms (reduced performance: Eastern Cooperative Oncology group score [ECOG] </w:t>
+      </w:r>
+      <w:r>
         <w:rPr/>
-        <w:t>Presence of COVID-19 symptoms was analyzed in the entire study collective and in ambulatory, moderate and severe COVID-19 survivors.</w:t>
+      </w:r>
+      <m:oMath xmlns:m="http://schemas.openxmlformats.org/officeDocument/2006/math">
+        <m:r>
+          <w:rPr>
+            <w:rFonts w:ascii="Cambria Math" w:hAnsi="Cambria Math"/>
+          </w:rPr>
+          <m:t xml:space="preserve">≥</m:t>
+        </m:r>
+      </m:oMath>
+      <w:r>
+        <w:rPr>
+          <w:i/>
+          <w:iCs/>
+        </w:rPr>
+        <w:t xml:space="preserve"> 1, fatigue: bimodal Chalder fatigue score [CFS] </w:t>
+      </w:r>
+      <w:r>
+        <w:rPr/>
+      </w:r>
+      <m:oMath xmlns:m="http://schemas.openxmlformats.org/officeDocument/2006/math">
+        <m:r>
+          <w:rPr>
+            <w:rFonts w:ascii="Cambria Math" w:hAnsi="Cambria Math"/>
+          </w:rPr>
+          <m:t xml:space="preserve">≥</m:t>
+        </m:r>
+      </m:oMath>
+      <w:r>
+        <w:rPr>
+          <w:i/>
+          <w:iCs/>
+        </w:rPr>
+        <w:t xml:space="preserve"> 4, dyspnea: modified Medical Research Council score [mMRC] </w:t>
+      </w:r>
+      <w:r>
+        <w:rPr/>
+      </w:r>
+      <m:oMath xmlns:m="http://schemas.openxmlformats.org/officeDocument/2006/math">
+        <m:r>
+          <w:rPr>
+            <w:rFonts w:ascii="Cambria Math" w:hAnsi="Cambria Math"/>
+          </w:rPr>
+          <m:t xml:space="preserve">≥</m:t>
+        </m:r>
+      </m:oMath>
+      <w:r>
+        <w:rPr>
+          <w:i/>
+          <w:iCs/>
+        </w:rPr>
+        <w:t xml:space="preserve"> 1, self reported: sleep problems, night sweating, cough, hair loss, hyposmia/anosmia, dermatological and gastrointestinal symptoms) was analyzed in the entire study collective and in ambulatory, moderate and severe COVID-19 survivors.</w:t>
       </w:r>
     </w:p>
     <w:p>
@@ -12916,14 +13263,40 @@
       </w:pPr>
       <w:r>
         <w:rPr>
-          <w:b/>
-          <w:bCs/>
+          <w:i/>
+          <w:iCs/>
         </w:rPr>
-        <w:t>(A)</w:t>
+        <w:t xml:space="preserve">(A) Percentages of individuals with particular symptoms at the one-year follow-up. Differences between the COVID-19 severity strata were investigated by </w:t>
       </w:r>
       <w:r>
         <w:rPr/>
-        <w:t xml:space="preserve"> Percentages of individuals with particular symptoms at the 1-year follow-up. Numbers of complete observations are indicated on the plot axis. Point size and color codes for the symptom percentage.</w:t>
+      </w:r>
+      <m:oMath xmlns:m="http://schemas.openxmlformats.org/officeDocument/2006/math">
+        <m:sSup>
+          <m:e>
+            <m:r>
+              <w:rPr>
+                <w:rFonts w:ascii="Cambria Math" w:hAnsi="Cambria Math"/>
+              </w:rPr>
+              <m:t xml:space="preserve">χ</m:t>
+            </m:r>
+          </m:e>
+          <m:sup>
+            <m:r>
+              <w:rPr>
+                <w:rFonts w:ascii="Cambria Math" w:hAnsi="Cambria Math"/>
+              </w:rPr>
+              <m:t xml:space="preserve">2</m:t>
+            </m:r>
+          </m:sup>
+        </m:sSup>
+      </m:oMath>
+      <w:r>
+        <w:rPr>
+          <w:i/>
+          <w:iCs/>
+        </w:rPr>
+        <w:t xml:space="preserve"> test corrected for multiple testing with Benjamini-Hochberg method. Point size and color code for the percentage. P values are displayed in the Y axis. Numbers of complete observations are indicated in the X axis.</w:t>
       </w:r>
     </w:p>
     <w:p>
@@ -12933,14 +13306,10 @@
       </w:pPr>
       <w:r>
         <w:rPr>
-          <w:b/>
-          <w:bCs/>
+          <w:i/>
+          <w:iCs/>
         </w:rPr>
-        <w:t>(B)</w:t>
-      </w:r>
-      <w:r>
-        <w:rPr/>
-        <w:t xml:space="preserve"> Percentages of individuals with any symptoms during acute COVID-19 and at the 2-, 3-, 6-month and 1-year follow-up. Participants with the complete longitudinal data set were included in the analysis. The recovery was modeled by second-order mixed-effect logistic modeling and likelihood ratio test (full vs null model). P values were corrected for multiple testing with the Benjamini-Hochberg method. Likelihood ratio (</w:t>
+        <w:t>(B) Percentages of individuals with any symptoms during acute COVID-19 and at the 2-, 3-, 6-month and one-year follow-up. Participants with the complete longitudinal data set were included in the analysis. The symptom kinetic was analyzed by second-order mixed-effect logistic modeling and likelihood ratio test (full vs null model). P values were corrected for multiple testing with the Benjamini-Hochberg method. Likelihood ratio (</w:t>
       </w:r>
       <w:r>
         <w:rPr/>
@@ -12954,18 +13323,11 @@
         </m:r>
       </m:oMath>
       <w:r>
-        <w:rPr/>
+        <w:rPr>
+          <w:i/>
+          <w:iCs/>
+        </w:rPr>
         <w:t>), p values and numbers of participants with the complete longitudinal data set are presented in the plot captions.</w:t>
-      </w:r>
-    </w:p>
-    <w:p>
-      <w:pPr>
-        <w:pStyle w:val="TextBody"/>
-        <w:rPr/>
-      </w:pPr>
-      <w:r>
-        <w:rPr/>
-        <w:t>Chalder FS: Chalder fatigue score.</w:t>
       </w:r>
     </w:p>
     <w:p>
@@ -13045,7 +13407,10 @@
         <w:rPr/>
       </w:pPr>
       <w:r>
-        <w:rPr/>
+        <w:rPr>
+          <w:i/>
+          <w:iCs/>
+        </w:rPr>
         <w:t>Lung function testing (LFT) was analyzed in the entire study collective and in ambulatory, moderate and severe COVID-19 survivors.</w:t>
       </w:r>
     </w:p>
@@ -13056,14 +13421,40 @@
       </w:pPr>
       <w:r>
         <w:rPr>
-          <w:b/>
-          <w:bCs/>
+          <w:i/>
+          <w:iCs/>
         </w:rPr>
-        <w:t>(A)</w:t>
+        <w:t xml:space="preserve">(A) Percentages of individuals with particular LFT abnormalities at the one-year follow-up. Differences between the COVID-19 severity strata were investigated by </w:t>
       </w:r>
       <w:r>
         <w:rPr/>
-        <w:t xml:space="preserve"> Percentages of individuals with particular LFT abnormalities at the 1-year follow-up. Numbers of complete observations are indicated on the plot axis. Point size and color codes for the abnormality percentage. FEV1: forced expiratory volume in 1 second; FVC: forced vital capacity; DLCO: diffusion lung capacity for carbon monoxide; RV: residual volume, FEV1:FVC: FEV1 to FVC ratio, TLC: total lung capacity.</w:t>
+      </w:r>
+      <m:oMath xmlns:m="http://schemas.openxmlformats.org/officeDocument/2006/math">
+        <m:sSup>
+          <m:e>
+            <m:r>
+              <w:rPr>
+                <w:rFonts w:ascii="Cambria Math" w:hAnsi="Cambria Math"/>
+              </w:rPr>
+              <m:t xml:space="preserve">χ</m:t>
+            </m:r>
+          </m:e>
+          <m:sup>
+            <m:r>
+              <w:rPr>
+                <w:rFonts w:ascii="Cambria Math" w:hAnsi="Cambria Math"/>
+              </w:rPr>
+              <m:t xml:space="preserve">2</m:t>
+            </m:r>
+          </m:sup>
+        </m:sSup>
+      </m:oMath>
+      <w:r>
+        <w:rPr>
+          <w:i/>
+          <w:iCs/>
+        </w:rPr>
+        <w:t xml:space="preserve"> test corrected for multiple testing with Benjamini-Hochberg method. Point size and color code for the percentage. P values are displayed in the Y axis. Numbers of complete observations are indicated in the X axis. FEV1: forced expiratory volume in 1 second; FVC: forced vital capacity; DLCO: diffusion lung capacity for carbon monoxide; RV: residual volume, FEV1:FVC: FEV1 to FVC ratio, TLC: total lung capacity.</w:t>
       </w:r>
     </w:p>
     <w:p>
@@ -13073,14 +13464,10 @@
       </w:pPr>
       <w:r>
         <w:rPr>
-          <w:b/>
-          <w:bCs/>
+          <w:i/>
+          <w:iCs/>
         </w:rPr>
-        <w:t>(B)</w:t>
-      </w:r>
-      <w:r>
-        <w:rPr/>
-        <w:t xml:space="preserve"> Percentages of individuals with any LFT abnormality at the 2-, 3-, 6-month and 1-year follow-up. Participants with the complete longitudinal data set were included in the analysis. The recovery was modeled by second-order mixed-effect logistic modeling and likelihood ratio test (full vs null model). P values were corrected for multiple testing with the Benjamini-Hochberg method. Likelihood ratio (</w:t>
+        <w:t>(B) Percentages of individuals with any LFT abnormality (FEV1, FVC, DLCO or TLC: &lt;80% predicted value or FEV1:FVC &lt;70% predicted value) at the 2-, 3-, 6-month and one-year follow-up. Participants with the complete longitudinal data set were included in the analysis. The LFT finding kinetic was analyzed by second-order mixed-effect logistic modeling and likelihood ratio test (full vs null model). P values were corrected for multiple testing with the Benjamini-Hochberg method. Likelihood ratio (</w:t>
       </w:r>
       <w:r>
         <w:rPr/>
@@ -13094,7 +13481,10 @@
         </m:r>
       </m:oMath>
       <w:r>
-        <w:rPr/>
+        <w:rPr>
+          <w:i/>
+          <w:iCs/>
+        </w:rPr>
         <w:t>), p values and numbers of participants with the complete longitudinal data set are presented in the plot captions.</w:t>
       </w:r>
     </w:p>
@@ -13175,7 +13565,10 @@
         <w:rPr/>
       </w:pPr>
       <w:r>
-        <w:rPr/>
+        <w:rPr>
+          <w:i/>
+          <w:iCs/>
+        </w:rPr>
         <w:t>Chest computed tomography (CT) was analyzed in the entire study collective and in ambulatory, moderate and severe COVID-19 survivors.</w:t>
       </w:r>
     </w:p>
@@ -13186,14 +13579,58 @@
       </w:pPr>
       <w:r>
         <w:rPr>
-          <w:b/>
-          <w:bCs/>
+          <w:i/>
+          <w:iCs/>
         </w:rPr>
-        <w:t>(A)</w:t>
+        <w:t xml:space="preserve">(A) Percentages of individuals with any chest CT abnormality (CT severity score </w:t>
       </w:r>
       <w:r>
         <w:rPr/>
-        <w:t xml:space="preserve"> Percentages of individuals with any chest CT abnormality and abnormalities scored &gt; 5 CT severity score points at the 1-year follow-up. Numbers of complete observations are indicated on the plot axis. Point size and color codes for the abnormality percentage.</w:t>
+      </w:r>
+      <m:oMath xmlns:m="http://schemas.openxmlformats.org/officeDocument/2006/math">
+        <m:r>
+          <w:rPr>
+            <w:rFonts w:ascii="Cambria Math" w:hAnsi="Cambria Math"/>
+          </w:rPr>
+          <m:t xml:space="preserve">≥</m:t>
+        </m:r>
+      </m:oMath>
+      <w:r>
+        <w:rPr>
+          <w:i/>
+          <w:iCs/>
+        </w:rPr>
+        <w:t xml:space="preserve"> 1) and abnormalities scored &gt;5 CT severity score points at the one-year follow-up. Differences between the COVID-19 severity strata were investigated by </w:t>
+      </w:r>
+      <w:r>
+        <w:rPr/>
+      </w:r>
+      <m:oMath xmlns:m="http://schemas.openxmlformats.org/officeDocument/2006/math">
+        <m:sSup>
+          <m:e>
+            <m:r>
+              <w:rPr>
+                <w:rFonts w:ascii="Cambria Math" w:hAnsi="Cambria Math"/>
+              </w:rPr>
+              <m:t xml:space="preserve">χ</m:t>
+            </m:r>
+          </m:e>
+          <m:sup>
+            <m:r>
+              <w:rPr>
+                <w:rFonts w:ascii="Cambria Math" w:hAnsi="Cambria Math"/>
+              </w:rPr>
+              <m:t xml:space="preserve">2</m:t>
+            </m:r>
+          </m:sup>
+        </m:sSup>
+      </m:oMath>
+      <w:r>
+        <w:rPr>
+          <w:i/>
+          <w:iCs/>
+        </w:rPr>
+        <w:t xml:space="preserve"> test corrected for multiple testing with Benjamini-Hochberg method. Point size and color code for the percentage. P values are displayed in the Y axis. Numbers of complete observations are indicated in the X axis.</w:t>
       </w:r>
     </w:p>
     <w:p>
@@ -13203,14 +13640,10 @@
       </w:pPr>
       <w:r>
         <w:rPr>
-          <w:b/>
-          <w:bCs/>
+          <w:i/>
+          <w:iCs/>
         </w:rPr>
-        <w:t>(B)</w:t>
-      </w:r>
-      <w:r>
-        <w:rPr/>
-        <w:t xml:space="preserve"> Percentages of individuals with any chest CT abnormality at the 2-, 3-, 6-month and 1-year follow-up. Participants with the complete longitudinal data set were included in the analysis. The recovery was modeled by second-order mixed-effect logistic modeling and likelihood ratio test (full vs null model). P values were corrected for multiple testing with the Benjamini-Hochberg method. Likelihood ratio (</w:t>
+        <w:t>(B) Percentages of individuals with any chest CT abnormality at the 2-, 3-, 6-month and one-year follow-up. Participants with the complete longitudinal data set were included in the analysis. The CT finding kinetic was analyzed by second-order mixed-effect logistic modeling and likelihood ratio test (full vs null model). P values were corrected for multiple testing with the Benjamini-Hochberg method. Likelihood ratio (</w:t>
       </w:r>
       <w:r>
         <w:rPr/>
@@ -13224,7 +13657,10 @@
         </m:r>
       </m:oMath>
       <w:r>
-        <w:rPr/>
+        <w:rPr>
+          <w:i/>
+          <w:iCs/>
+        </w:rPr>
         <w:t>), p values and numbers of participants with the complete longitudinal data set are presented in the plot captions.</w:t>
       </w:r>
     </w:p>
@@ -13305,7 +13741,10 @@
         <w:rPr/>
       </w:pPr>
       <w:r>
-        <w:rPr/>
+        <w:rPr>
+          <w:i/>
+          <w:iCs/>
+        </w:rPr>
         <w:t>Transthoracic echocardiography (TTE) was performed in the entire study collective and in ambulatory, moderate and severe COVID-19 survivors.</w:t>
       </w:r>
     </w:p>
@@ -13316,14 +13755,40 @@
       </w:pPr>
       <w:r>
         <w:rPr>
-          <w:b/>
-          <w:bCs/>
+          <w:i/>
+          <w:iCs/>
         </w:rPr>
-        <w:t>(A)</w:t>
+        <w:t xml:space="preserve">(A) Percentages of individuals diagnosed diastolic dysfunction of any severity and reduced left ventricular ejection fraction (LVEF) at the one-year follow-up. Differences between the COVID-19 severity strata were investigated by </w:t>
       </w:r>
       <w:r>
         <w:rPr/>
-        <w:t xml:space="preserve"> Percentages of individuals diagnosed diastolic dysfunction of any severity and reduced left ventricular ejection fraction (LVEF) at the 1-year follow-up. Numbers of complete observations are indicated on the plot axis. Point size and color codes for the abnormality percentage.</w:t>
+      </w:r>
+      <m:oMath xmlns:m="http://schemas.openxmlformats.org/officeDocument/2006/math">
+        <m:sSup>
+          <m:e>
+            <m:r>
+              <w:rPr>
+                <w:rFonts w:ascii="Cambria Math" w:hAnsi="Cambria Math"/>
+              </w:rPr>
+              <m:t xml:space="preserve">χ</m:t>
+            </m:r>
+          </m:e>
+          <m:sup>
+            <m:r>
+              <w:rPr>
+                <w:rFonts w:ascii="Cambria Math" w:hAnsi="Cambria Math"/>
+              </w:rPr>
+              <m:t xml:space="preserve">2</m:t>
+            </m:r>
+          </m:sup>
+        </m:sSup>
+      </m:oMath>
+      <w:r>
+        <w:rPr>
+          <w:i/>
+          <w:iCs/>
+        </w:rPr>
+        <w:t xml:space="preserve"> test corrected for multiple testing with Benjamini-Hochberg method. Point size and color code for the percentage. P values are displayed in the Y axis. Numbers of complete observations are indicated in the X axis.</w:t>
       </w:r>
     </w:p>
     <w:p>
@@ -13333,14 +13798,10 @@
       </w:pPr>
       <w:r>
         <w:rPr>
-          <w:b/>
-          <w:bCs/>
+          <w:i/>
+          <w:iCs/>
         </w:rPr>
-        <w:t>(B)</w:t>
-      </w:r>
-      <w:r>
-        <w:rPr/>
-        <w:t xml:space="preserve"> Percentages of individuals diagnosed diastolic dysfunction at the 2-, 3-, 6-month and 1-year follow-up. Participants with the complete longitudinal data set were included in the analysis. The recovery was modeled by second-order mixed-effect logistic modeling and likelihood ratio test (full vs null model). P values were corrected for multiple testing with the Benjamini-Hochberg method. Likelihood ratio (</w:t>
+        <w:t>(B) Percentages of individuals diagnosed diastolic dysfunction at the 2-, 3-, 6-month and one-year follow-up. Participants with the complete longitudinal data set were included in the analysis. The diastolic dysfunction kinetic was analyzed by second-order mixed-effect logistic modeling and likelihood ratio test (full vs null model). P values were corrected for multiple testing with the Benjamini-Hochberg method. Likelihood ratio (</w:t>
       </w:r>
       <w:r>
         <w:rPr/>
@@ -13354,7 +13815,10 @@
         </m:r>
       </m:oMath>
       <w:r>
-        <w:rPr/>
+        <w:rPr>
+          <w:i/>
+          <w:iCs/>
+        </w:rPr>
         <w:t>), p values and numbers of participants with the complete longitudinal data set are presented in the plot captions.</w:t>
       </w:r>
     </w:p>
@@ -13381,7 +13845,7 @@
           <wp:inline distT="0" distB="0" distL="114935" distR="114935">
             <wp:extent cx="5943600" cy="6440170"/>
             <wp:effectExtent l="0" t="0" r="0" b="0"/>
-            <wp:docPr id="6" name="Image5" descr="Figure 6: Symptoms, cardiopulmonary findings and mental health."/>
+            <wp:docPr id="6" name="Image5" descr="Figure 6: Correlation of symptoms, physical performance, cardiopulmonary findings, mental health and quality of life at the one-year follow-up."/>
             <wp:cNvGraphicFramePr>
               <a:graphicFrameLocks xmlns:a="http://schemas.openxmlformats.org/drawingml/2006/main" noChangeAspect="1"/>
             </wp:cNvGraphicFramePr>
@@ -13389,7 +13853,7 @@
               <a:graphicData uri="http://schemas.openxmlformats.org/drawingml/2006/picture">
                 <pic:pic xmlns:pic="http://schemas.openxmlformats.org/drawingml/2006/picture">
                   <pic:nvPicPr>
-                    <pic:cNvPr id="6" name="Image5" descr="Figure 6: Symptoms, cardiopulmonary findings and mental health."/>
+                    <pic:cNvPr id="6" name="Image5" descr="Figure 6: Correlation of symptoms, physical performance, cardiopulmonary findings, mental health and quality of life at the one-year follow-up."/>
                     <pic:cNvPicPr>
                       <a:picLocks noChangeAspect="1" noChangeArrowheads="1"/>
                     </pic:cNvPicPr>
@@ -13426,7 +13890,7 @@
           <w:b/>
           <w:bCs/>
         </w:rPr>
-        <w:t>Figure 6. Symptoms, cardiopulmonary findings and mental health.</w:t>
+        <w:t>Figure 6. Correlation of symptoms, physical performance, cardiopulmonary findings, mental health and quality of life at the one-year follow-up.</w:t>
       </w:r>
     </w:p>
     <w:p>
@@ -13435,30 +13899,29 @@
         <w:rPr/>
       </w:pPr>
       <w:r>
-        <w:rPr/>
-        <w:t>Association of COVID-19 symptoms, cardiopulmonary abnormality as well as scores of fatigue, health self-perception, quality of life, mental health and stress scoring at the 1-year follow-up (</w:t>
-      </w:r>
-      <w:r>
         <w:rPr>
-          <w:b/>
-          <w:bCs/>
+          <w:i/>
+          <w:iCs/>
         </w:rPr>
-        <w:t>Supplementary Tables S1</w:t>
+        <w:t xml:space="preserve">Association of COVID-19 symptoms (number of symptoms: # symptoms, dyspnea score: modified Medical Research Council score [mMRC], reduced performance: Eastern Cooperative Oncology Group score [ECOG] </w:t>
       </w:r>
       <w:r>
         <w:rPr/>
-        <w:t xml:space="preserve"> and </w:t>
       </w:r>
+      <m:oMath xmlns:m="http://schemas.openxmlformats.org/officeDocument/2006/math">
+        <m:r>
+          <w:rPr>
+            <w:rFonts w:ascii="Cambria Math" w:hAnsi="Cambria Math"/>
+          </w:rPr>
+          <m:t xml:space="preserve">≥</m:t>
+        </m:r>
+      </m:oMath>
       <w:r>
         <w:rPr>
-          <w:b/>
-          <w:bCs/>
+          <w:i/>
+          <w:iCs/>
         </w:rPr>
-        <w:t>S2</w:t>
-      </w:r>
-      <w:r>
-        <w:rPr/>
-        <w:t xml:space="preserve">) was analyzed by pairwise Kendall’s </w:t>
+        <w:t xml:space="preserve"> 1, fatigue: likert Chalder fatigue score [CFS], self-reported: sleep problems, cough, night sweating and hyposmia/anosmia), mobility (6MWD &lt; ref.: six minute walking distance, difference versus the reference value), lung function (LFT: any lung function testing abnormality, DLCO: diffusion lung capacity for carbon monoxide), chest computed tomography (CT) severity score, diastolic dysfunction, self-perceived general health (EQ5D5L VAS: European quality of life 5 dimensions, 5 levels, visual analogue scale), quality of life and mental health scoring (EQ5D5L: European quality of life 5 dimensions, 5 levels) and stress (PSS: 4-item perceived stress scale) at the one-year follow-up. Pairwise correlations were investigated by Kendall’s </w:t>
       </w:r>
       <w:r>
         <w:rPr/>
@@ -13472,8 +13935,11 @@
         </m:r>
       </m:oMath>
       <w:r>
-        <w:rPr/>
-        <w:t xml:space="preserve"> correlation test. P values were corrected for multiple testing with the Benjamini-Hochberg method. </w:t>
+        <w:rPr>
+          <w:i/>
+          <w:iCs/>
+        </w:rPr>
+        <w:t xml:space="preserve"> B test. P values were corrected for multiple testing with the Benjamini-Hochberg method. </w:t>
       </w:r>
       <w:r>
         <w:rPr/>
@@ -13487,8 +13953,11 @@
         </m:r>
       </m:oMath>
       <w:r>
-        <w:rPr/>
-        <w:t xml:space="preserve"> coefficients for significant correlations are presented. Point size and color codes for the </w:t>
+        <w:rPr>
+          <w:i/>
+          <w:iCs/>
+        </w:rPr>
+        <w:t xml:space="preserve"> coefficients for significant correlations are presented. Point size and color code for the </w:t>
       </w:r>
       <w:r>
         <w:rPr/>
@@ -13502,18 +13971,11 @@
         </m:r>
       </m:oMath>
       <w:r>
-        <w:rPr/>
-        <w:t xml:space="preserve"> value. The number of complete observations is indicated under the plot.</w:t>
-      </w:r>
-    </w:p>
-    <w:p>
-      <w:pPr>
-        <w:pStyle w:val="TextBody"/>
-        <w:rPr/>
-      </w:pPr>
-      <w:r>
-        <w:rPr/>
-        <w:t>mMRC: modified medical research council dyspnea scale; #: number of, LFT: lung function testing; DLCO: diffusion lung capacity for carbon monoxide; CT: chest computed tomography; SMWD vs ref.: six minute walking distance, difference versus the reference value; EQ5DL: European quality of life 5 dimensions; VAS: visual analogue scale; PSS: perceived stress score; CFS: Chalder fatigue score.</w:t>
+        <w:rPr>
+          <w:i/>
+          <w:iCs/>
+        </w:rPr>
+        <w:t xml:space="preserve"> value. The number of complete observations is indicated in the plot caption.</w:t>
       </w:r>
     </w:p>
     <w:p>
@@ -13537,9 +13999,9 @@
         <w:rPr/>
         <w:drawing>
           <wp:inline distT="0" distB="0" distL="114935" distR="114935">
-            <wp:extent cx="5943600" cy="7265035"/>
+            <wp:extent cx="5943600" cy="6604635"/>
             <wp:effectExtent l="0" t="0" r="0" b="0"/>
-            <wp:docPr id="7" name="Image6" descr="Figure 7: Clusters of clinical and psychosocial COVID-19 recovery."/>
+            <wp:docPr id="7" name="Image6" descr="Figure 7: COVID-19 recovery clusters."/>
             <wp:cNvGraphicFramePr>
               <a:graphicFrameLocks xmlns:a="http://schemas.openxmlformats.org/drawingml/2006/main" noChangeAspect="1"/>
             </wp:cNvGraphicFramePr>
@@ -13547,7 +14009,7 @@
               <a:graphicData uri="http://schemas.openxmlformats.org/drawingml/2006/picture">
                 <pic:pic xmlns:pic="http://schemas.openxmlformats.org/drawingml/2006/picture">
                   <pic:nvPicPr>
-                    <pic:cNvPr id="7" name="Image6" descr="Figure 7: Clusters of clinical and psychosocial COVID-19 recovery."/>
+                    <pic:cNvPr id="7" name="Image6" descr="Figure 7: COVID-19 recovery clusters."/>
                     <pic:cNvPicPr>
                       <a:picLocks noChangeAspect="1" noChangeArrowheads="1"/>
                     </pic:cNvPicPr>
@@ -13561,7 +14023,7 @@
                   <pic:spPr bwMode="auto">
                     <a:xfrm>
                       <a:off x="0" y="0"/>
-                      <a:ext cx="5943600" cy="7265035"/>
+                      <a:ext cx="5943600" cy="6604635"/>
                     </a:xfrm>
                     <a:prstGeom prst="rect">
                       <a:avLst/>
@@ -13584,39 +14046,7 @@
           <w:b/>
           <w:bCs/>
         </w:rPr>
-        <w:t>Figure 7. Clusters of clinical and psychosocial COVID-19 recovery.</w:t>
-      </w:r>
-    </w:p>
-    <w:p>
-      <w:pPr>
-        <w:pStyle w:val="TextBody"/>
-        <w:rPr/>
-      </w:pPr>
-      <w:r>
-        <w:rPr/>
-        <w:t>Clustering of the study participants in respect to 19 binary symptom, cardiopulmonary and psychosocial features recorded at the 1-year follow-up (</w:t>
-      </w:r>
-      <w:r>
-        <w:rPr>
-          <w:b/>
-          <w:bCs/>
-        </w:rPr>
-        <w:t>Supplementary Table S1</w:t>
-      </w:r>
-      <w:r>
-        <w:rPr/>
-        <w:t xml:space="preserve"> and </w:t>
-      </w:r>
-      <w:r>
-        <w:rPr>
-          <w:b/>
-          <w:bCs/>
-        </w:rPr>
-        <w:t>S2</w:t>
-      </w:r>
-      <w:r>
-        <w:rPr/>
-        <w:t>) was analyzed by the PAM algorithm (PAM: partitioning around medoids, simple matching distance).</w:t>
+        <w:t>Figure 7. COVID-19 recovery clusters.</w:t>
       </w:r>
     </w:p>
     <w:p>
@@ -13626,31 +14056,82 @@
       </w:pPr>
       <w:r>
         <w:rPr>
-          <w:b/>
-          <w:bCs/>
+          <w:i/>
+          <w:iCs/>
         </w:rPr>
-        <w:t>(A)</w:t>
+        <w:t xml:space="preserve">Clustering of the study participants in respect to symptoms (any symptom present, dyspnea: modified Medical Research Council score [mMRC] </w:t>
       </w:r>
       <w:r>
         <w:rPr/>
-        <w:t xml:space="preserve"> Assignment of the study participants to the recovery clusters. Percentages of variance associated with the UMAP components are presented in the plot axes. Numbers of participants assigned to the clusters are presented next to the plot.</w:t>
       </w:r>
-    </w:p>
-    <w:p>
-      <w:pPr>
-        <w:pStyle w:val="TextBody"/>
-        <w:rPr/>
-      </w:pPr>
+      <m:oMath xmlns:m="http://schemas.openxmlformats.org/officeDocument/2006/math">
+        <m:r>
+          <w:rPr>
+            <w:rFonts w:ascii="Cambria Math" w:hAnsi="Cambria Math"/>
+          </w:rPr>
+          <m:t xml:space="preserve">≥</m:t>
+        </m:r>
+      </m:oMath>
       <w:r>
         <w:rPr>
-          <w:b/>
-          <w:bCs/>
+          <w:i/>
+          <w:iCs/>
         </w:rPr>
-        <w:t>(B)</w:t>
+        <w:t xml:space="preserve"> 1, reduced performance: Eastern Cooperative Oncology Group score [ECOG] </w:t>
       </w:r>
       <w:r>
         <w:rPr/>
-        <w:t xml:space="preserve"> Differences in frequency of the clustering variables between the recovery clusters were analyzed by </w:t>
+      </w:r>
+      <m:oMath xmlns:m="http://schemas.openxmlformats.org/officeDocument/2006/math">
+        <m:r>
+          <w:rPr>
+            <w:rFonts w:ascii="Cambria Math" w:hAnsi="Cambria Math"/>
+          </w:rPr>
+          <m:t xml:space="preserve">≥</m:t>
+        </m:r>
+      </m:oMath>
+      <w:r>
+        <w:rPr>
+          <w:i/>
+          <w:iCs/>
+        </w:rPr>
+        <w:t xml:space="preserve"> 1, fatigue: bimodal Chalder fatigue score [CFS] </w:t>
+      </w:r>
+      <w:r>
+        <w:rPr/>
+      </w:r>
+      <m:oMath xmlns:m="http://schemas.openxmlformats.org/officeDocument/2006/math">
+        <m:r>
+          <w:rPr>
+            <w:rFonts w:ascii="Cambria Math" w:hAnsi="Cambria Math"/>
+          </w:rPr>
+          <m:t xml:space="preserve">≥</m:t>
+        </m:r>
+      </m:oMath>
+      <w:r>
+        <w:rPr>
+          <w:i/>
+          <w:iCs/>
+        </w:rPr>
+        <w:t xml:space="preserve"> 4, self-reported: sleep problems, cough, night sweating and hyposmia/anosmia), mobility (6MWD &lt; ref.: six minute walking distance, difference versus the reference value), cardiopulmonary abnormalities (any chest computed tomography [CT] abnormality: CT severity score </w:t>
+      </w:r>
+      <w:r>
+        <w:rPr/>
+      </w:r>
+      <m:oMath xmlns:m="http://schemas.openxmlformats.org/officeDocument/2006/math">
+        <m:r>
+          <w:rPr>
+            <w:rFonts w:ascii="Cambria Math" w:hAnsi="Cambria Math"/>
+          </w:rPr>
+          <m:t xml:space="preserve">≥</m:t>
+        </m:r>
+      </m:oMath>
+      <w:r>
+        <w:rPr>
+          <w:i/>
+          <w:iCs/>
+        </w:rPr>
+        <w:t xml:space="preserve"> 1, any lung function testing [LFT] abnormality, diastolic dysfunction), significant stress (4-item perceived stress scale [PSS] &gt;5), impaired self-perceived general health (European quality of life 5 dimensions, 5 levels, visual analogue scale [EQ5D5L VAS] &lt;73, imp.: impaired) as well as features of quality of life and mental health (European quality of life 5 dimensions, 5 levels [EQ5D5L], cutoff: score &gt;1) at the one-year follow-up. Clustering analysis was done with the PAM algorithm (PAM: partitioning around medoids, simple matching distance). Differences in frequency of the cardiopulmonary (A), symptom and mobility (B) as well as self-perceived general health, quality of life and mental health (C) clustering variables between the recovery clusters were analyzed by </w:t>
       </w:r>
       <w:r>
         <w:rPr/>
@@ -13676,8 +14157,11 @@
         </m:sSup>
       </m:oMath>
       <w:r>
-        <w:rPr/>
-        <w:t>. P values were corrected for multiple testing with the Benjamini-Hochberg method. Lines represent the estimated percentages of the feature in the cluster, tinted regions represent 2</w:t>
+        <w:rPr>
+          <w:i/>
+          <w:iCs/>
+        </w:rPr>
+        <w:t xml:space="preserve"> test. P values were corrected for multiple testing with the Benjamini-Hochberg method. Lines represent the estimated percentages of the feature in the cluster, tinted regions represent 2</w:t>
       </w:r>
       <w:r>
         <w:rPr/>
@@ -13691,18 +14175,11 @@
         </m:r>
       </m:oMath>
       <w:r>
-        <w:rPr/>
-        <w:t>SEM intervals. Features significantly differing between the clusters are labeled in bold.</w:t>
-      </w:r>
-    </w:p>
-    <w:p>
-      <w:pPr>
-        <w:pStyle w:val="TextBody"/>
-        <w:rPr/>
-      </w:pPr>
-      <w:r>
-        <w:rPr/>
-        <w:t>CP: cardiopulmonary, imp.: impaired, EQ5DL: European quality of life 5 dimensions; VAS: visual analogue scale; CFS: Chalder fatigue score; PSS: perceived stress score; SMWD &lt; ref: six-minute walking distance below the reference value. LFT: lung function testing; CT: chest computed tomography.</w:t>
+        <w:rPr>
+          <w:i/>
+          <w:iCs/>
+        </w:rPr>
+        <w:t>SEM intervals. P values are indicated in the Y axis. Numbers of participants assigned to the clusters are displayed in A.</w:t>
       </w:r>
     </w:p>
     <w:p>
@@ -13782,30 +14259,11 @@
         <w:rPr/>
       </w:pPr>
       <w:r>
-        <w:rPr/>
-        <w:t>Quality of life, general health and rating of fatigue, stress, somatic symptom disorder and resilience were assessed at the 1-year follow-up were compared between the COVID-19 recovery clusters (</w:t>
-      </w:r>
-      <w:r>
         <w:rPr>
-          <w:b/>
-          <w:bCs/>
+          <w:i/>
+          <w:iCs/>
         </w:rPr>
-        <w:t>Figure 7</w:t>
-      </w:r>
-      <w:r>
-        <w:rPr/>
-        <w:t xml:space="preserve">, </w:t>
-      </w:r>
-      <w:r>
-        <w:rPr>
-          <w:b/>
-          <w:bCs/>
-        </w:rPr>
-        <w:t>Supplementary Figure S9</w:t>
-      </w:r>
-      <w:r>
-        <w:rPr/>
-        <w:t xml:space="preserve">). Statistical significance was determined by Kruskal-Wallis test with </w:t>
+        <w:t xml:space="preserve">Quality of life, general health and rating of fatigue, stress, somatic symptom disorder and resilience were assessed at the one-year follow-up were compared between the COVID-19 recovery clusters. Statistical significance was determined by Kruskal-Wallis test with </w:t>
       </w:r>
       <w:r>
         <w:rPr/>
@@ -13831,8 +14289,11 @@
         </m:sSup>
       </m:oMath>
       <w:r>
-        <w:rPr/>
-        <w:t xml:space="preserve"> effect size statistic. P values were corrected for multiple testing with Benjamini-Hochberg method. Effect size statistic and p values are presented in plot captions. Numbers of participants assigned to the clusters are presented under to the plots.</w:t>
+        <w:rPr>
+          <w:i/>
+          <w:iCs/>
+        </w:rPr>
+        <w:t xml:space="preserve"> effect size statistic. P values were corrected for multiple testing with Benjamini-Hochberg method. Effect size statistic and p values are presented in plot captions. Numbers of participants assigned to the clusters are presented under the plots.</w:t>
       </w:r>
     </w:p>
     <w:p>
@@ -13841,8 +14302,11 @@
         <w:rPr/>
       </w:pPr>
       <w:r>
-        <w:rPr/>
-        <w:t>EQ5DL: European quality of life 5 dimensions; VAS: visual analogue scale; CFS: Chalder fatigue score; SSD-12: somatic syndrome disorder - B criteria scale; PSS: perceived stress score; BRCS: brief resilient coping scale.</w:t>
+        <w:rPr>
+          <w:i/>
+          <w:iCs/>
+        </w:rPr>
+        <w:t>EQ5D5L: European quality of life 5 dimensions, 5 levels; VAS: visual analogue scale; CFS: Chalder fatigue score; SSD-12: somatic syndrome disorder - B criteria scale; PSS: 4-item perceived stress scale; BRCS: brief resilient coping scale.</w:t>
       </w:r>
     </w:p>
     <w:p>

</xml_diff>